<commit_message>
updated use case scenario design
</commit_message>
<xml_diff>
--- a/Use Case Scenario Design.docx
+++ b/Use Case Scenario Design.docx
@@ -2453,15 +2453,13 @@
                 <w:rFonts w:ascii="Times New Roman" w:eastAsia="Times New Roman" w:hAnsi="Times New Roman" w:cs="Times New Roman"/>
                 <w:sz w:val="24"/>
                 <w:szCs w:val="24"/>
-                <w:highlight w:val="yellow"/>
-              </w:rPr>
-            </w:pPr>
-            <w:r>
-              <w:rPr>
-                <w:rFonts w:ascii="Times New Roman" w:eastAsia="Times New Roman" w:hAnsi="Times New Roman" w:cs="Times New Roman"/>
-                <w:sz w:val="24"/>
-                <w:szCs w:val="24"/>
-                <w:highlight w:val="yellow"/>
+              </w:rPr>
+            </w:pPr>
+            <w:r>
+              <w:rPr>
+                <w:rFonts w:ascii="Times New Roman" w:eastAsia="Times New Roman" w:hAnsi="Times New Roman" w:cs="Times New Roman"/>
+                <w:sz w:val="24"/>
+                <w:szCs w:val="24"/>
               </w:rPr>
               <w:t>E01.16</w:t>
             </w:r>
@@ -2477,15 +2475,13 @@
                 <w:rFonts w:ascii="Times New Roman" w:eastAsia="Times New Roman" w:hAnsi="Times New Roman" w:cs="Times New Roman"/>
                 <w:sz w:val="24"/>
                 <w:szCs w:val="24"/>
-                <w:highlight w:val="yellow"/>
-              </w:rPr>
-            </w:pPr>
-            <w:r>
-              <w:rPr>
-                <w:rFonts w:ascii="Times New Roman" w:eastAsia="Times New Roman" w:hAnsi="Times New Roman" w:cs="Times New Roman"/>
-                <w:sz w:val="24"/>
-                <w:szCs w:val="24"/>
-                <w:highlight w:val="yellow"/>
+              </w:rPr>
+            </w:pPr>
+            <w:r>
+              <w:rPr>
+                <w:rFonts w:ascii="Times New Roman" w:eastAsia="Times New Roman" w:hAnsi="Times New Roman" w:cs="Times New Roman"/>
+                <w:sz w:val="24"/>
+                <w:szCs w:val="24"/>
               </w:rPr>
               <w:t xml:space="preserve">Status update disabled </w:t>
             </w:r>
@@ -2494,7 +2490,6 @@
                 <w:rFonts w:ascii="Times New Roman" w:eastAsia="Times New Roman" w:hAnsi="Times New Roman" w:cs="Times New Roman"/>
                 <w:sz w:val="24"/>
                 <w:szCs w:val="24"/>
-                <w:highlight w:val="yellow"/>
               </w:rPr>
               <w:t xml:space="preserve">for 7 days </w:t>
             </w:r>
@@ -2503,7 +2498,6 @@
                 <w:rFonts w:ascii="Times New Roman" w:eastAsia="Times New Roman" w:hAnsi="Times New Roman" w:cs="Times New Roman"/>
                 <w:sz w:val="24"/>
                 <w:szCs w:val="24"/>
-                <w:highlight w:val="yellow"/>
               </w:rPr>
               <w:t>after</w:t>
             </w:r>
@@ -2512,7 +2506,6 @@
                 <w:rFonts w:ascii="Times New Roman" w:eastAsia="Times New Roman" w:hAnsi="Times New Roman" w:cs="Times New Roman"/>
                 <w:sz w:val="24"/>
                 <w:szCs w:val="24"/>
-                <w:highlight w:val="yellow"/>
               </w:rPr>
               <w:t xml:space="preserve"> report positive</w:t>
             </w:r>
@@ -2533,15 +2526,13 @@
                 <w:rFonts w:ascii="Times New Roman" w:eastAsia="Times New Roman" w:hAnsi="Times New Roman" w:cs="Times New Roman"/>
                 <w:sz w:val="24"/>
                 <w:szCs w:val="24"/>
-                <w:highlight w:val="yellow"/>
-              </w:rPr>
-            </w:pPr>
-            <w:r>
-              <w:rPr>
-                <w:rFonts w:ascii="Times New Roman" w:eastAsia="Times New Roman" w:hAnsi="Times New Roman" w:cs="Times New Roman"/>
-                <w:sz w:val="24"/>
-                <w:szCs w:val="24"/>
-                <w:highlight w:val="yellow"/>
+              </w:rPr>
+            </w:pPr>
+            <w:r>
+              <w:rPr>
+                <w:rFonts w:ascii="Times New Roman" w:eastAsia="Times New Roman" w:hAnsi="Times New Roman" w:cs="Times New Roman"/>
+                <w:sz w:val="24"/>
+                <w:szCs w:val="24"/>
               </w:rPr>
               <w:t>The user reports positive and returns to the home page</w:t>
             </w:r>
@@ -2557,15 +2548,13 @@
                 <w:rFonts w:ascii="Times New Roman" w:eastAsia="Times New Roman" w:hAnsi="Times New Roman" w:cs="Times New Roman"/>
                 <w:sz w:val="24"/>
                 <w:szCs w:val="24"/>
-                <w:highlight w:val="yellow"/>
-              </w:rPr>
-            </w:pPr>
-            <w:r>
-              <w:rPr>
-                <w:rFonts w:ascii="Times New Roman" w:eastAsia="Times New Roman" w:hAnsi="Times New Roman" w:cs="Times New Roman"/>
-                <w:sz w:val="24"/>
-                <w:szCs w:val="24"/>
-                <w:highlight w:val="yellow"/>
+              </w:rPr>
+            </w:pPr>
+            <w:r>
+              <w:rPr>
+                <w:rFonts w:ascii="Times New Roman" w:eastAsia="Times New Roman" w:hAnsi="Times New Roman" w:cs="Times New Roman"/>
+                <w:sz w:val="24"/>
+                <w:szCs w:val="24"/>
               </w:rPr>
               <w:t>The radio button for status update is disabled since the user have just reported positive</w:t>
             </w:r>
@@ -2581,17 +2570,165 @@
                 <w:rFonts w:ascii="Times New Roman" w:eastAsia="Times New Roman" w:hAnsi="Times New Roman" w:cs="Times New Roman"/>
                 <w:sz w:val="24"/>
                 <w:szCs w:val="24"/>
+              </w:rPr>
+            </w:pPr>
+            <w:r>
+              <w:rPr>
+                <w:rFonts w:ascii="Times New Roman" w:eastAsia="Times New Roman" w:hAnsi="Times New Roman" w:cs="Times New Roman"/>
+                <w:sz w:val="24"/>
+                <w:szCs w:val="24"/>
+              </w:rPr>
+              <w:t>When the user tries to click it, an error message pops up detailing the reason of the disabled function</w:t>
+            </w:r>
+          </w:p>
+          <w:p>
+            <w:pPr>
+              <w:pStyle w:val="ListParagraph"/>
+              <w:numPr>
+                <w:ilvl w:val="0"/>
+                <w:numId w:val="31"/>
+              </w:numPr>
+              <w:rPr>
+                <w:rFonts w:ascii="Times New Roman" w:eastAsia="Times New Roman" w:hAnsi="Times New Roman" w:cs="Times New Roman"/>
+                <w:sz w:val="24"/>
+                <w:szCs w:val="24"/>
+              </w:rPr>
+            </w:pPr>
+            <w:r>
+              <w:rPr>
+                <w:rFonts w:ascii="Times New Roman" w:eastAsia="Times New Roman" w:hAnsi="Times New Roman" w:cs="Times New Roman"/>
+                <w:sz w:val="24"/>
+                <w:szCs w:val="24"/>
                 <w:highlight w:val="yellow"/>
               </w:rPr>
-            </w:pPr>
-            <w:r>
+              <w:t>During these 7 days, the PK’s of the user will be automatically uploaded by the device</w:t>
+            </w:r>
+          </w:p>
+        </w:tc>
+      </w:tr>
+      <w:tr>
+        <w:tc>
+          <w:tcPr>
+            <w:tcW w:w="2155" w:type="dxa"/>
+          </w:tcPr>
+          <w:p>
+            <w:pPr>
               <w:rPr>
                 <w:rFonts w:ascii="Times New Roman" w:eastAsia="Times New Roman" w:hAnsi="Times New Roman" w:cs="Times New Roman"/>
                 <w:sz w:val="24"/>
                 <w:szCs w:val="24"/>
                 <w:highlight w:val="yellow"/>
               </w:rPr>
-              <w:t>When the user tries to click it, an error message pops up detailing the reason of the disabled function</w:t>
+            </w:pPr>
+            <w:r>
+              <w:rPr>
+                <w:rFonts w:ascii="Times New Roman" w:eastAsia="Times New Roman" w:hAnsi="Times New Roman" w:cs="Times New Roman"/>
+                <w:sz w:val="24"/>
+                <w:szCs w:val="24"/>
+                <w:highlight w:val="yellow"/>
+              </w:rPr>
+              <w:t>E01.17</w:t>
+            </w:r>
+          </w:p>
+        </w:tc>
+        <w:tc>
+          <w:tcPr>
+            <w:tcW w:w="2250" w:type="dxa"/>
+          </w:tcPr>
+          <w:p>
+            <w:pPr>
+              <w:rPr>
+                <w:rFonts w:ascii="Times New Roman" w:eastAsia="Times New Roman" w:hAnsi="Times New Roman" w:cs="Times New Roman"/>
+                <w:sz w:val="24"/>
+                <w:szCs w:val="24"/>
+                <w:highlight w:val="yellow"/>
+              </w:rPr>
+            </w:pPr>
+            <w:r>
+              <w:rPr>
+                <w:rFonts w:ascii="Times New Roman" w:eastAsia="Times New Roman" w:hAnsi="Times New Roman" w:cs="Times New Roman"/>
+                <w:sz w:val="24"/>
+                <w:szCs w:val="24"/>
+                <w:highlight w:val="yellow"/>
+              </w:rPr>
+              <w:t>Automatically upload PK from the device</w:t>
+            </w:r>
+          </w:p>
+        </w:tc>
+        <w:tc>
+          <w:tcPr>
+            <w:tcW w:w="5040" w:type="dxa"/>
+          </w:tcPr>
+          <w:p>
+            <w:pPr>
+              <w:pStyle w:val="ListParagraph"/>
+              <w:numPr>
+                <w:ilvl w:val="0"/>
+                <w:numId w:val="34"/>
+              </w:numPr>
+              <w:rPr>
+                <w:rFonts w:ascii="Times New Roman" w:eastAsia="Times New Roman" w:hAnsi="Times New Roman" w:cs="Times New Roman"/>
+                <w:sz w:val="24"/>
+                <w:szCs w:val="24"/>
+                <w:highlight w:val="yellow"/>
+              </w:rPr>
+            </w:pPr>
+            <w:r>
+              <w:rPr>
+                <w:rFonts w:ascii="Times New Roman" w:eastAsia="Times New Roman" w:hAnsi="Times New Roman" w:cs="Times New Roman"/>
+                <w:sz w:val="24"/>
+                <w:szCs w:val="24"/>
+                <w:highlight w:val="yellow"/>
+              </w:rPr>
+              <w:t>After the user reports positive, the device will automatically upload the user’s PK to the server daily for 7 days</w:t>
+            </w:r>
+          </w:p>
+          <w:p>
+            <w:pPr>
+              <w:pStyle w:val="ListParagraph"/>
+              <w:numPr>
+                <w:ilvl w:val="0"/>
+                <w:numId w:val="34"/>
+              </w:numPr>
+              <w:rPr>
+                <w:rFonts w:ascii="Times New Roman" w:eastAsia="Times New Roman" w:hAnsi="Times New Roman" w:cs="Times New Roman"/>
+                <w:sz w:val="24"/>
+                <w:szCs w:val="24"/>
+                <w:highlight w:val="yellow"/>
+              </w:rPr>
+            </w:pPr>
+            <w:r>
+              <w:rPr>
+                <w:rFonts w:ascii="Times New Roman" w:eastAsia="Times New Roman" w:hAnsi="Times New Roman" w:cs="Times New Roman"/>
+                <w:sz w:val="24"/>
+                <w:szCs w:val="24"/>
+                <w:highlight w:val="yellow"/>
+              </w:rPr>
+              <w:t>The timestamp is stored with the registration key in the device, so the device will use a counter that counts the days</w:t>
+            </w:r>
+          </w:p>
+          <w:p>
+            <w:pPr>
+              <w:pStyle w:val="ListParagraph"/>
+              <w:numPr>
+                <w:ilvl w:val="0"/>
+                <w:numId w:val="34"/>
+              </w:numPr>
+              <w:rPr>
+                <w:rFonts w:ascii="Times New Roman" w:eastAsia="Times New Roman" w:hAnsi="Times New Roman" w:cs="Times New Roman"/>
+                <w:sz w:val="24"/>
+                <w:szCs w:val="24"/>
+                <w:highlight w:val="yellow"/>
+              </w:rPr>
+            </w:pPr>
+            <w:r>
+              <w:rPr>
+                <w:rFonts w:ascii="Times New Roman" w:eastAsia="Times New Roman" w:hAnsi="Times New Roman" w:cs="Times New Roman"/>
+                <w:sz w:val="24"/>
+                <w:szCs w:val="24"/>
+                <w:highlight w:val="yellow"/>
+              </w:rPr>
+              <w:t>When it reaches 7 days, the process will be terminated and the registration key will be deleted from the device</w:t>
             </w:r>
           </w:p>
         </w:tc>
@@ -2930,6 +3067,7 @@
                 <w:sz w:val="24"/>
                 <w:szCs w:val="24"/>
               </w:rPr>
+              <w:lastRenderedPageBreak/>
               <w:t xml:space="preserve">Generate a unique </w:t>
             </w:r>
             <w:r>
@@ -3037,6 +3175,7 @@
                 <w:sz w:val="24"/>
                 <w:szCs w:val="24"/>
               </w:rPr>
+              <w:lastRenderedPageBreak/>
               <w:t>E02.02</w:t>
             </w:r>
           </w:p>
@@ -3236,7 +3375,6 @@
                 <w:sz w:val="24"/>
                 <w:szCs w:val="24"/>
               </w:rPr>
-              <w:lastRenderedPageBreak/>
               <w:t xml:space="preserve">The server will confirm the </w:t>
             </w:r>
             <w:r>
@@ -4170,6 +4308,7 @@
                 <w:sz w:val="24"/>
                 <w:szCs w:val="24"/>
               </w:rPr>
+              <w:lastRenderedPageBreak/>
               <w:t>E04.04</w:t>
             </w:r>
           </w:p>
@@ -4306,16 +4445,7 @@
                 <w:sz w:val="24"/>
                 <w:szCs w:val="24"/>
               </w:rPr>
-              <w:t xml:space="preserve">Compare the users who prefers to submit verification through QR code and those </w:t>
-            </w:r>
-            <w:r>
-              <w:rPr>
-                <w:rFonts w:ascii="Times New Roman" w:eastAsia="Times New Roman" w:hAnsi="Times New Roman" w:cs="Times New Roman"/>
-                <w:sz w:val="24"/>
-                <w:szCs w:val="24"/>
-              </w:rPr>
-              <w:lastRenderedPageBreak/>
-              <w:t>who prefer to submit</w:t>
+              <w:t>Compare the users who prefers to submit verification through QR code and those who prefer to submit</w:t>
             </w:r>
             <w:r>
               <w:rPr>
@@ -4360,7 +4490,6 @@
                 <w:sz w:val="24"/>
                 <w:szCs w:val="24"/>
               </w:rPr>
-              <w:lastRenderedPageBreak/>
               <w:t xml:space="preserve">Create a bar graph chart where one bar represents the number of patients who submits their verification through QR code and the other </w:t>
             </w:r>
             <w:r>
@@ -4517,6 +4646,1397 @@
               </w:rPr>
               <w:t>Create a bar graph chart where one bar representing the number of high risk users, another representing the number of medium risk users and the third representing the number of low risk users</w:t>
             </w:r>
+          </w:p>
+        </w:tc>
+      </w:tr>
+    </w:tbl>
+    <w:p>
+      <w:pPr>
+        <w:rPr>
+          <w:rFonts w:ascii="Times New Roman" w:eastAsia="Times New Roman" w:hAnsi="Times New Roman" w:cs="Times New Roman"/>
+          <w:b/>
+          <w:bCs/>
+          <w:sz w:val="24"/>
+          <w:szCs w:val="24"/>
+        </w:rPr>
+      </w:pPr>
+    </w:p>
+    <w:p>
+      <w:pPr>
+        <w:rPr>
+          <w:rFonts w:ascii="Times New Roman" w:eastAsia="Times New Roman" w:hAnsi="Times New Roman" w:cs="Times New Roman"/>
+          <w:b/>
+          <w:bCs/>
+          <w:sz w:val="24"/>
+          <w:szCs w:val="24"/>
+          <w:u w:val="single"/>
+        </w:rPr>
+      </w:pPr>
+      <w:r>
+        <w:rPr>
+          <w:rFonts w:ascii="Times New Roman" w:eastAsia="Times New Roman" w:hAnsi="Times New Roman" w:cs="Times New Roman"/>
+          <w:b/>
+          <w:bCs/>
+          <w:sz w:val="24"/>
+          <w:szCs w:val="24"/>
+          <w:u w:val="single"/>
+        </w:rPr>
+        <w:t>Exceptions and Errors</w:t>
+      </w:r>
+    </w:p>
+    <w:tbl>
+      <w:tblPr>
+        <w:tblStyle w:val="TableGrid"/>
+        <w:tblW w:w="9535" w:type="dxa"/>
+        <w:tblLook w:val="04A0" w:firstRow="1" w:lastRow="0" w:firstColumn="1" w:lastColumn="0" w:noHBand="0" w:noVBand="1"/>
+      </w:tblPr>
+      <w:tblGrid>
+        <w:gridCol w:w="2155"/>
+        <w:gridCol w:w="2250"/>
+        <w:gridCol w:w="5130"/>
+      </w:tblGrid>
+      <w:tr>
+        <w:tc>
+          <w:tcPr>
+            <w:tcW w:w="2155" w:type="dxa"/>
+          </w:tcPr>
+          <w:p>
+            <w:pPr>
+              <w:rPr>
+                <w:rFonts w:ascii="Times New Roman" w:eastAsia="Times New Roman" w:hAnsi="Times New Roman" w:cs="Times New Roman"/>
+                <w:b/>
+                <w:bCs/>
+                <w:sz w:val="24"/>
+                <w:szCs w:val="24"/>
+              </w:rPr>
+            </w:pPr>
+            <w:r>
+              <w:rPr>
+                <w:rFonts w:ascii="Times New Roman" w:eastAsia="Times New Roman" w:hAnsi="Times New Roman" w:cs="Times New Roman"/>
+                <w:b/>
+                <w:bCs/>
+                <w:sz w:val="24"/>
+                <w:szCs w:val="24"/>
+              </w:rPr>
+              <w:t xml:space="preserve"># of </w:t>
+            </w:r>
+            <w:r>
+              <w:rPr>
+                <w:rFonts w:ascii="Times New Roman" w:eastAsia="Times New Roman" w:hAnsi="Times New Roman" w:cs="Times New Roman"/>
+                <w:b/>
+                <w:bCs/>
+                <w:sz w:val="24"/>
+                <w:szCs w:val="24"/>
+              </w:rPr>
+              <w:t>U</w:t>
+            </w:r>
+            <w:r>
+              <w:rPr>
+                <w:rFonts w:ascii="Times New Roman" w:eastAsia="Times New Roman" w:hAnsi="Times New Roman" w:cs="Times New Roman"/>
+                <w:b/>
+                <w:bCs/>
+                <w:sz w:val="24"/>
+                <w:szCs w:val="24"/>
+              </w:rPr>
+              <w:t xml:space="preserve">ser </w:t>
+            </w:r>
+            <w:r>
+              <w:rPr>
+                <w:rFonts w:ascii="Times New Roman" w:eastAsia="Times New Roman" w:hAnsi="Times New Roman" w:cs="Times New Roman"/>
+                <w:b/>
+                <w:bCs/>
+                <w:sz w:val="24"/>
+                <w:szCs w:val="24"/>
+              </w:rPr>
+              <w:t>S</w:t>
+            </w:r>
+            <w:r>
+              <w:rPr>
+                <w:rFonts w:ascii="Times New Roman" w:eastAsia="Times New Roman" w:hAnsi="Times New Roman" w:cs="Times New Roman"/>
+                <w:b/>
+                <w:bCs/>
+                <w:sz w:val="24"/>
+                <w:szCs w:val="24"/>
+              </w:rPr>
+              <w:t>tory ID</w:t>
+            </w:r>
+          </w:p>
+        </w:tc>
+        <w:tc>
+          <w:tcPr>
+            <w:tcW w:w="2250" w:type="dxa"/>
+          </w:tcPr>
+          <w:p>
+            <w:pPr>
+              <w:rPr>
+                <w:rFonts w:ascii="Times New Roman" w:eastAsia="Times New Roman" w:hAnsi="Times New Roman" w:cs="Times New Roman"/>
+                <w:b/>
+                <w:bCs/>
+                <w:sz w:val="24"/>
+                <w:szCs w:val="24"/>
+              </w:rPr>
+            </w:pPr>
+            <w:r>
+              <w:rPr>
+                <w:rFonts w:ascii="Times New Roman" w:eastAsia="Times New Roman" w:hAnsi="Times New Roman" w:cs="Times New Roman"/>
+                <w:b/>
+                <w:bCs/>
+                <w:sz w:val="24"/>
+                <w:szCs w:val="24"/>
+              </w:rPr>
+              <w:t>Title</w:t>
+            </w:r>
+          </w:p>
+        </w:tc>
+        <w:tc>
+          <w:tcPr>
+            <w:tcW w:w="5130" w:type="dxa"/>
+          </w:tcPr>
+          <w:p>
+            <w:pPr>
+              <w:rPr>
+                <w:rFonts w:ascii="Times New Roman" w:eastAsia="Times New Roman" w:hAnsi="Times New Roman" w:cs="Times New Roman"/>
+                <w:b/>
+                <w:bCs/>
+                <w:sz w:val="24"/>
+                <w:szCs w:val="24"/>
+              </w:rPr>
+            </w:pPr>
+            <w:r>
+              <w:rPr>
+                <w:rFonts w:ascii="Times New Roman" w:eastAsia="Times New Roman" w:hAnsi="Times New Roman" w:cs="Times New Roman"/>
+                <w:b/>
+                <w:bCs/>
+                <w:sz w:val="24"/>
+                <w:szCs w:val="24"/>
+              </w:rPr>
+              <w:t>Scenario Solution</w:t>
+            </w:r>
+          </w:p>
+        </w:tc>
+      </w:tr>
+      <w:tr>
+        <w:tc>
+          <w:tcPr>
+            <w:tcW w:w="2155" w:type="dxa"/>
+          </w:tcPr>
+          <w:p>
+            <w:pPr>
+              <w:rPr>
+                <w:rFonts w:ascii="Times New Roman" w:eastAsia="Times New Roman" w:hAnsi="Times New Roman" w:cs="Times New Roman"/>
+                <w:sz w:val="24"/>
+                <w:szCs w:val="24"/>
+              </w:rPr>
+            </w:pPr>
+            <w:r>
+              <w:rPr>
+                <w:rFonts w:ascii="Times New Roman" w:eastAsia="Times New Roman" w:hAnsi="Times New Roman" w:cs="Times New Roman"/>
+                <w:sz w:val="24"/>
+                <w:szCs w:val="24"/>
+              </w:rPr>
+              <w:t>E0</w:t>
+            </w:r>
+            <w:r>
+              <w:rPr>
+                <w:rFonts w:ascii="Times New Roman" w:eastAsia="Times New Roman" w:hAnsi="Times New Roman" w:cs="Times New Roman"/>
+                <w:sz w:val="24"/>
+                <w:szCs w:val="24"/>
+              </w:rPr>
+              <w:t>5.01</w:t>
+            </w:r>
+          </w:p>
+        </w:tc>
+        <w:tc>
+          <w:tcPr>
+            <w:tcW w:w="2250" w:type="dxa"/>
+          </w:tcPr>
+          <w:p>
+            <w:pPr>
+              <w:rPr>
+                <w:rFonts w:ascii="Times New Roman" w:eastAsia="Times New Roman" w:hAnsi="Times New Roman" w:cs="Times New Roman"/>
+                <w:sz w:val="24"/>
+                <w:szCs w:val="24"/>
+              </w:rPr>
+            </w:pPr>
+            <w:r>
+              <w:rPr>
+                <w:rFonts w:ascii="Times New Roman" w:eastAsia="Times New Roman" w:hAnsi="Times New Roman" w:cs="Times New Roman"/>
+                <w:sz w:val="24"/>
+                <w:szCs w:val="24"/>
+              </w:rPr>
+              <w:t xml:space="preserve">CS engine disabled when the user is trying to report a positive test </w:t>
+            </w:r>
+          </w:p>
+        </w:tc>
+        <w:tc>
+          <w:tcPr>
+            <w:tcW w:w="5130" w:type="dxa"/>
+          </w:tcPr>
+          <w:p>
+            <w:pPr>
+              <w:numPr>
+                <w:ilvl w:val="0"/>
+                <w:numId w:val="35"/>
+              </w:numPr>
+              <w:rPr>
+                <w:rFonts w:ascii="Times New Roman" w:eastAsia="Times New Roman" w:hAnsi="Times New Roman" w:cs="Times New Roman"/>
+                <w:sz w:val="24"/>
+                <w:szCs w:val="24"/>
+              </w:rPr>
+            </w:pPr>
+            <w:r>
+              <w:rPr>
+                <w:rFonts w:ascii="Times New Roman" w:eastAsia="Times New Roman" w:hAnsi="Times New Roman" w:cs="Times New Roman"/>
+                <w:sz w:val="24"/>
+                <w:szCs w:val="24"/>
+              </w:rPr>
+              <w:t>The user is trying to report a positive test by changing his/her status in the home page while he/she disabled the app</w:t>
+            </w:r>
+          </w:p>
+          <w:p>
+            <w:pPr>
+              <w:numPr>
+                <w:ilvl w:val="0"/>
+                <w:numId w:val="35"/>
+              </w:numPr>
+              <w:rPr>
+                <w:rFonts w:ascii="Times New Roman" w:eastAsia="Times New Roman" w:hAnsi="Times New Roman" w:cs="Times New Roman"/>
+                <w:sz w:val="24"/>
+                <w:szCs w:val="24"/>
+              </w:rPr>
+            </w:pPr>
+            <w:r>
+              <w:rPr>
+                <w:rFonts w:ascii="Times New Roman" w:eastAsia="Times New Roman" w:hAnsi="Times New Roman" w:cs="Times New Roman"/>
+                <w:sz w:val="24"/>
+                <w:szCs w:val="24"/>
+              </w:rPr>
+              <w:t>Error</w:t>
+            </w:r>
+            <w:r>
+              <w:rPr>
+                <w:rFonts w:ascii="Times New Roman" w:eastAsia="Times New Roman" w:hAnsi="Times New Roman" w:cs="Times New Roman"/>
+                <w:sz w:val="24"/>
+                <w:szCs w:val="24"/>
+              </w:rPr>
+              <w:t xml:space="preserve"> message </w:t>
+            </w:r>
+            <w:r>
+              <w:rPr>
+                <w:rFonts w:ascii="Times New Roman" w:eastAsia="Times New Roman" w:hAnsi="Times New Roman" w:cs="Times New Roman"/>
+                <w:sz w:val="24"/>
+                <w:szCs w:val="24"/>
+              </w:rPr>
+              <w:t xml:space="preserve">appears </w:t>
+            </w:r>
+            <w:r>
+              <w:rPr>
+                <w:rFonts w:ascii="Times New Roman" w:eastAsia="Times New Roman" w:hAnsi="Times New Roman" w:cs="Times New Roman"/>
+                <w:sz w:val="24"/>
+                <w:szCs w:val="24"/>
+              </w:rPr>
+              <w:t>asking the user to enable the app in order to use this function</w:t>
+            </w:r>
+          </w:p>
+        </w:tc>
+      </w:tr>
+      <w:tr>
+        <w:tc>
+          <w:tcPr>
+            <w:tcW w:w="2155" w:type="dxa"/>
+          </w:tcPr>
+          <w:p>
+            <w:pPr>
+              <w:rPr>
+                <w:rFonts w:ascii="Times New Roman" w:eastAsia="Times New Roman" w:hAnsi="Times New Roman" w:cs="Times New Roman"/>
+                <w:sz w:val="24"/>
+                <w:szCs w:val="24"/>
+              </w:rPr>
+            </w:pPr>
+            <w:r>
+              <w:rPr>
+                <w:rFonts w:ascii="Times New Roman" w:eastAsia="Times New Roman" w:hAnsi="Times New Roman" w:cs="Times New Roman"/>
+                <w:sz w:val="24"/>
+                <w:szCs w:val="24"/>
+              </w:rPr>
+              <w:t>E05.02</w:t>
+            </w:r>
+          </w:p>
+        </w:tc>
+        <w:tc>
+          <w:tcPr>
+            <w:tcW w:w="2250" w:type="dxa"/>
+          </w:tcPr>
+          <w:p>
+            <w:pPr>
+              <w:rPr>
+                <w:rFonts w:ascii="Times New Roman" w:eastAsia="Times New Roman" w:hAnsi="Times New Roman" w:cs="Times New Roman"/>
+                <w:sz w:val="24"/>
+                <w:szCs w:val="24"/>
+              </w:rPr>
+            </w:pPr>
+            <w:r>
+              <w:rPr>
+                <w:rFonts w:ascii="Times New Roman" w:eastAsia="Times New Roman" w:hAnsi="Times New Roman" w:cs="Times New Roman"/>
+                <w:sz w:val="24"/>
+                <w:szCs w:val="24"/>
+              </w:rPr>
+              <w:t>QR code invalid during the scanning process</w:t>
+            </w:r>
+          </w:p>
+        </w:tc>
+        <w:tc>
+          <w:tcPr>
+            <w:tcW w:w="5130" w:type="dxa"/>
+          </w:tcPr>
+          <w:p>
+            <w:pPr>
+              <w:numPr>
+                <w:ilvl w:val="0"/>
+                <w:numId w:val="36"/>
+              </w:numPr>
+              <w:rPr>
+                <w:rFonts w:ascii="Times New Roman" w:eastAsia="Times New Roman" w:hAnsi="Times New Roman" w:cs="Times New Roman"/>
+                <w:sz w:val="24"/>
+                <w:szCs w:val="24"/>
+              </w:rPr>
+            </w:pPr>
+            <w:r>
+              <w:rPr>
+                <w:rFonts w:ascii="Times New Roman" w:eastAsia="Times New Roman" w:hAnsi="Times New Roman" w:cs="Times New Roman"/>
+                <w:sz w:val="24"/>
+                <w:szCs w:val="24"/>
+              </w:rPr>
+              <w:t>The user is going through the verification process with an invalid QR code</w:t>
+            </w:r>
+          </w:p>
+          <w:p>
+            <w:pPr>
+              <w:numPr>
+                <w:ilvl w:val="0"/>
+                <w:numId w:val="36"/>
+              </w:numPr>
+              <w:rPr>
+                <w:rFonts w:ascii="Times New Roman" w:eastAsia="Times New Roman" w:hAnsi="Times New Roman" w:cs="Times New Roman"/>
+                <w:sz w:val="24"/>
+                <w:szCs w:val="24"/>
+              </w:rPr>
+            </w:pPr>
+            <w:r>
+              <w:rPr>
+                <w:rFonts w:ascii="Times New Roman" w:eastAsia="Times New Roman" w:hAnsi="Times New Roman" w:cs="Times New Roman"/>
+                <w:sz w:val="24"/>
+                <w:szCs w:val="24"/>
+              </w:rPr>
+              <w:t>Error</w:t>
+            </w:r>
+            <w:r>
+              <w:rPr>
+                <w:rFonts w:ascii="Times New Roman" w:eastAsia="Times New Roman" w:hAnsi="Times New Roman" w:cs="Times New Roman"/>
+                <w:sz w:val="24"/>
+                <w:szCs w:val="24"/>
+              </w:rPr>
+              <w:t xml:space="preserve"> message appear</w:t>
+            </w:r>
+            <w:r>
+              <w:rPr>
+                <w:rFonts w:ascii="Times New Roman" w:eastAsia="Times New Roman" w:hAnsi="Times New Roman" w:cs="Times New Roman"/>
+                <w:sz w:val="24"/>
+                <w:szCs w:val="24"/>
+              </w:rPr>
+              <w:t>s</w:t>
+            </w:r>
+            <w:r>
+              <w:rPr>
+                <w:rFonts w:ascii="Times New Roman" w:eastAsia="Times New Roman" w:hAnsi="Times New Roman" w:cs="Times New Roman"/>
+                <w:sz w:val="24"/>
+                <w:szCs w:val="24"/>
+              </w:rPr>
+              <w:t xml:space="preserve"> telling the user QR code is invalid</w:t>
+            </w:r>
+          </w:p>
+        </w:tc>
+      </w:tr>
+      <w:tr>
+        <w:tc>
+          <w:tcPr>
+            <w:tcW w:w="2155" w:type="dxa"/>
+          </w:tcPr>
+          <w:p>
+            <w:pPr>
+              <w:rPr>
+                <w:rFonts w:ascii="Times New Roman" w:eastAsia="Times New Roman" w:hAnsi="Times New Roman" w:cs="Times New Roman"/>
+                <w:sz w:val="24"/>
+                <w:szCs w:val="24"/>
+              </w:rPr>
+            </w:pPr>
+            <w:r>
+              <w:rPr>
+                <w:rFonts w:ascii="Times New Roman" w:eastAsia="Times New Roman" w:hAnsi="Times New Roman" w:cs="Times New Roman"/>
+                <w:sz w:val="24"/>
+                <w:szCs w:val="24"/>
+              </w:rPr>
+              <w:t>E05.03</w:t>
+            </w:r>
+          </w:p>
+        </w:tc>
+        <w:tc>
+          <w:tcPr>
+            <w:tcW w:w="2250" w:type="dxa"/>
+          </w:tcPr>
+          <w:p>
+            <w:pPr>
+              <w:rPr>
+                <w:rFonts w:ascii="Times New Roman" w:eastAsia="Times New Roman" w:hAnsi="Times New Roman" w:cs="Times New Roman"/>
+                <w:sz w:val="24"/>
+                <w:szCs w:val="24"/>
+              </w:rPr>
+            </w:pPr>
+            <w:r>
+              <w:rPr>
+                <w:rFonts w:ascii="Times New Roman" w:eastAsia="Times New Roman" w:hAnsi="Times New Roman" w:cs="Times New Roman"/>
+                <w:sz w:val="24"/>
+                <w:szCs w:val="24"/>
+              </w:rPr>
+              <w:t>App cannot access camera when trying to scan QR code</w:t>
+            </w:r>
+          </w:p>
+        </w:tc>
+        <w:tc>
+          <w:tcPr>
+            <w:tcW w:w="5130" w:type="dxa"/>
+          </w:tcPr>
+          <w:p>
+            <w:pPr>
+              <w:numPr>
+                <w:ilvl w:val="0"/>
+                <w:numId w:val="37"/>
+              </w:numPr>
+              <w:rPr>
+                <w:rFonts w:ascii="Times New Roman" w:eastAsia="Times New Roman" w:hAnsi="Times New Roman" w:cs="Times New Roman"/>
+                <w:sz w:val="24"/>
+                <w:szCs w:val="24"/>
+              </w:rPr>
+            </w:pPr>
+            <w:r>
+              <w:rPr>
+                <w:rFonts w:ascii="Times New Roman" w:eastAsia="Times New Roman" w:hAnsi="Times New Roman" w:cs="Times New Roman"/>
+                <w:sz w:val="24"/>
+                <w:szCs w:val="24"/>
+              </w:rPr>
+              <w:t xml:space="preserve">The user is going through the verification process </w:t>
+            </w:r>
+            <w:r>
+              <w:rPr>
+                <w:rFonts w:ascii="Times New Roman" w:eastAsia="Times New Roman" w:hAnsi="Times New Roman" w:cs="Times New Roman"/>
+                <w:sz w:val="24"/>
+                <w:szCs w:val="24"/>
+              </w:rPr>
+              <w:t>with the “scan QR code” method</w:t>
+            </w:r>
+          </w:p>
+          <w:p>
+            <w:pPr>
+              <w:numPr>
+                <w:ilvl w:val="0"/>
+                <w:numId w:val="37"/>
+              </w:numPr>
+              <w:rPr>
+                <w:rFonts w:ascii="Times New Roman" w:eastAsia="Times New Roman" w:hAnsi="Times New Roman" w:cs="Times New Roman"/>
+                <w:sz w:val="24"/>
+                <w:szCs w:val="24"/>
+              </w:rPr>
+            </w:pPr>
+            <w:r>
+              <w:rPr>
+                <w:rFonts w:ascii="Times New Roman" w:eastAsia="Times New Roman" w:hAnsi="Times New Roman" w:cs="Times New Roman"/>
+                <w:sz w:val="24"/>
+                <w:szCs w:val="24"/>
+              </w:rPr>
+              <w:t>The user did not enable the access for camera on the device</w:t>
+            </w:r>
+          </w:p>
+          <w:p>
+            <w:pPr>
+              <w:numPr>
+                <w:ilvl w:val="0"/>
+                <w:numId w:val="37"/>
+              </w:numPr>
+              <w:rPr>
+                <w:rFonts w:ascii="Times New Roman" w:eastAsia="Times New Roman" w:hAnsi="Times New Roman" w:cs="Times New Roman"/>
+                <w:sz w:val="24"/>
+                <w:szCs w:val="24"/>
+              </w:rPr>
+            </w:pPr>
+            <w:r>
+              <w:rPr>
+                <w:rFonts w:ascii="Times New Roman" w:eastAsia="Times New Roman" w:hAnsi="Times New Roman" w:cs="Times New Roman"/>
+                <w:sz w:val="24"/>
+                <w:szCs w:val="24"/>
+              </w:rPr>
+              <w:t>E</w:t>
+            </w:r>
+            <w:r>
+              <w:rPr>
+                <w:rFonts w:ascii="Times New Roman" w:eastAsia="Times New Roman" w:hAnsi="Times New Roman" w:cs="Times New Roman"/>
+                <w:sz w:val="24"/>
+                <w:szCs w:val="24"/>
+              </w:rPr>
+              <w:t>rror message appear</w:t>
+            </w:r>
+            <w:r>
+              <w:rPr>
+                <w:rFonts w:ascii="Times New Roman" w:eastAsia="Times New Roman" w:hAnsi="Times New Roman" w:cs="Times New Roman"/>
+                <w:sz w:val="24"/>
+                <w:szCs w:val="24"/>
+              </w:rPr>
+              <w:t xml:space="preserve">s </w:t>
+            </w:r>
+            <w:r>
+              <w:rPr>
+                <w:rFonts w:ascii="Times New Roman" w:eastAsia="Times New Roman" w:hAnsi="Times New Roman" w:cs="Times New Roman"/>
+                <w:sz w:val="24"/>
+                <w:szCs w:val="24"/>
+              </w:rPr>
+              <w:t>asking the user to provide access to the camera</w:t>
+            </w:r>
+          </w:p>
+        </w:tc>
+      </w:tr>
+      <w:tr>
+        <w:tc>
+          <w:tcPr>
+            <w:tcW w:w="2155" w:type="dxa"/>
+          </w:tcPr>
+          <w:p>
+            <w:pPr>
+              <w:rPr>
+                <w:rFonts w:ascii="Times New Roman" w:eastAsia="Times New Roman" w:hAnsi="Times New Roman" w:cs="Times New Roman"/>
+                <w:sz w:val="24"/>
+                <w:szCs w:val="24"/>
+              </w:rPr>
+            </w:pPr>
+            <w:r>
+              <w:rPr>
+                <w:rFonts w:ascii="Times New Roman" w:eastAsia="Times New Roman" w:hAnsi="Times New Roman" w:cs="Times New Roman"/>
+                <w:sz w:val="24"/>
+                <w:szCs w:val="24"/>
+              </w:rPr>
+              <w:t>E05.04</w:t>
+            </w:r>
+          </w:p>
+        </w:tc>
+        <w:tc>
+          <w:tcPr>
+            <w:tcW w:w="2250" w:type="dxa"/>
+          </w:tcPr>
+          <w:p>
+            <w:pPr>
+              <w:rPr>
+                <w:rFonts w:ascii="Times New Roman" w:eastAsia="Times New Roman" w:hAnsi="Times New Roman" w:cs="Times New Roman"/>
+                <w:sz w:val="24"/>
+                <w:szCs w:val="24"/>
+              </w:rPr>
+            </w:pPr>
+            <w:r>
+              <w:rPr>
+                <w:rFonts w:ascii="Times New Roman" w:eastAsia="Times New Roman" w:hAnsi="Times New Roman" w:cs="Times New Roman"/>
+                <w:sz w:val="24"/>
+                <w:szCs w:val="24"/>
+              </w:rPr>
+              <w:t xml:space="preserve">No internet connection while </w:t>
+            </w:r>
+            <w:r>
+              <w:rPr>
+                <w:rFonts w:ascii="Times New Roman" w:eastAsia="Times New Roman" w:hAnsi="Times New Roman" w:cs="Times New Roman"/>
+                <w:sz w:val="24"/>
+                <w:szCs w:val="24"/>
+              </w:rPr>
+              <w:t>reporting a positive test</w:t>
+            </w:r>
+          </w:p>
+        </w:tc>
+        <w:tc>
+          <w:tcPr>
+            <w:tcW w:w="5130" w:type="dxa"/>
+          </w:tcPr>
+          <w:p>
+            <w:pPr>
+              <w:numPr>
+                <w:ilvl w:val="0"/>
+                <w:numId w:val="38"/>
+              </w:numPr>
+              <w:rPr>
+                <w:rFonts w:ascii="Times New Roman" w:eastAsia="Times New Roman" w:hAnsi="Times New Roman" w:cs="Times New Roman"/>
+                <w:sz w:val="24"/>
+                <w:szCs w:val="24"/>
+              </w:rPr>
+            </w:pPr>
+            <w:r>
+              <w:rPr>
+                <w:rFonts w:ascii="Times New Roman" w:eastAsia="Times New Roman" w:hAnsi="Times New Roman" w:cs="Times New Roman"/>
+                <w:sz w:val="24"/>
+                <w:szCs w:val="24"/>
+              </w:rPr>
+              <w:t xml:space="preserve">The user does not have internet connection while </w:t>
+            </w:r>
+            <w:r>
+              <w:rPr>
+                <w:rFonts w:ascii="Times New Roman" w:eastAsia="Times New Roman" w:hAnsi="Times New Roman" w:cs="Times New Roman"/>
+                <w:sz w:val="24"/>
+                <w:szCs w:val="24"/>
+              </w:rPr>
+              <w:t>reporting a positive test</w:t>
+            </w:r>
+          </w:p>
+          <w:p>
+            <w:pPr>
+              <w:numPr>
+                <w:ilvl w:val="0"/>
+                <w:numId w:val="38"/>
+              </w:numPr>
+              <w:rPr>
+                <w:rFonts w:ascii="Times New Roman" w:eastAsia="Times New Roman" w:hAnsi="Times New Roman" w:cs="Times New Roman"/>
+                <w:sz w:val="24"/>
+                <w:szCs w:val="24"/>
+              </w:rPr>
+            </w:pPr>
+            <w:r>
+              <w:rPr>
+                <w:rFonts w:ascii="Times New Roman" w:eastAsia="Times New Roman" w:hAnsi="Times New Roman" w:cs="Times New Roman"/>
+                <w:sz w:val="24"/>
+                <w:szCs w:val="24"/>
+              </w:rPr>
+              <w:t>Error message appears telling the user the process cannot be completed without internet connection</w:t>
+            </w:r>
+          </w:p>
+        </w:tc>
+      </w:tr>
+      <w:tr>
+        <w:tc>
+          <w:tcPr>
+            <w:tcW w:w="2155" w:type="dxa"/>
+          </w:tcPr>
+          <w:p>
+            <w:pPr>
+              <w:rPr>
+                <w:rFonts w:ascii="Times New Roman" w:eastAsia="Times New Roman" w:hAnsi="Times New Roman" w:cs="Times New Roman"/>
+                <w:sz w:val="24"/>
+                <w:szCs w:val="24"/>
+              </w:rPr>
+            </w:pPr>
+            <w:r>
+              <w:rPr>
+                <w:rFonts w:ascii="Times New Roman" w:eastAsia="Times New Roman" w:hAnsi="Times New Roman" w:cs="Times New Roman"/>
+                <w:sz w:val="24"/>
+                <w:szCs w:val="24"/>
+              </w:rPr>
+              <w:t>E05.05</w:t>
+            </w:r>
+          </w:p>
+        </w:tc>
+        <w:tc>
+          <w:tcPr>
+            <w:tcW w:w="2250" w:type="dxa"/>
+          </w:tcPr>
+          <w:p>
+            <w:pPr>
+              <w:rPr>
+                <w:rFonts w:ascii="Times New Roman" w:eastAsia="Times New Roman" w:hAnsi="Times New Roman" w:cs="Times New Roman"/>
+                <w:sz w:val="24"/>
+                <w:szCs w:val="24"/>
+              </w:rPr>
+            </w:pPr>
+            <w:r>
+              <w:rPr>
+                <w:rFonts w:ascii="Times New Roman" w:eastAsia="Times New Roman" w:hAnsi="Times New Roman" w:cs="Times New Roman"/>
+                <w:sz w:val="24"/>
+                <w:szCs w:val="24"/>
+              </w:rPr>
+              <w:t>Server error when uploading a positive test</w:t>
+            </w:r>
+          </w:p>
+        </w:tc>
+        <w:tc>
+          <w:tcPr>
+            <w:tcW w:w="5130" w:type="dxa"/>
+          </w:tcPr>
+          <w:p>
+            <w:pPr>
+              <w:numPr>
+                <w:ilvl w:val="0"/>
+                <w:numId w:val="39"/>
+              </w:numPr>
+              <w:rPr>
+                <w:rFonts w:ascii="Times New Roman" w:eastAsia="Times New Roman" w:hAnsi="Times New Roman" w:cs="Times New Roman"/>
+                <w:sz w:val="24"/>
+                <w:szCs w:val="24"/>
+              </w:rPr>
+            </w:pPr>
+            <w:r>
+              <w:rPr>
+                <w:rFonts w:ascii="Times New Roman" w:eastAsia="Times New Roman" w:hAnsi="Times New Roman" w:cs="Times New Roman"/>
+                <w:sz w:val="24"/>
+                <w:szCs w:val="24"/>
+              </w:rPr>
+              <w:t>Server encounters a problem during the process</w:t>
+            </w:r>
+          </w:p>
+          <w:p>
+            <w:pPr>
+              <w:numPr>
+                <w:ilvl w:val="0"/>
+                <w:numId w:val="39"/>
+              </w:numPr>
+              <w:rPr>
+                <w:rFonts w:ascii="Times New Roman" w:eastAsia="Times New Roman" w:hAnsi="Times New Roman" w:cs="Times New Roman"/>
+                <w:sz w:val="24"/>
+                <w:szCs w:val="24"/>
+              </w:rPr>
+            </w:pPr>
+            <w:r>
+              <w:rPr>
+                <w:rFonts w:ascii="Times New Roman" w:eastAsia="Times New Roman" w:hAnsi="Times New Roman" w:cs="Times New Roman"/>
+                <w:sz w:val="24"/>
+                <w:szCs w:val="24"/>
+              </w:rPr>
+              <w:t>Error message appears telling the user to try again</w:t>
+            </w:r>
+          </w:p>
+        </w:tc>
+      </w:tr>
+      <w:tr>
+        <w:tc>
+          <w:tcPr>
+            <w:tcW w:w="2155" w:type="dxa"/>
+          </w:tcPr>
+          <w:p>
+            <w:pPr>
+              <w:rPr>
+                <w:rFonts w:ascii="Times New Roman" w:eastAsia="Times New Roman" w:hAnsi="Times New Roman" w:cs="Times New Roman"/>
+                <w:sz w:val="24"/>
+                <w:szCs w:val="24"/>
+              </w:rPr>
+            </w:pPr>
+            <w:r>
+              <w:rPr>
+                <w:rFonts w:ascii="Times New Roman" w:eastAsia="Times New Roman" w:hAnsi="Times New Roman" w:cs="Times New Roman"/>
+                <w:sz w:val="24"/>
+                <w:szCs w:val="24"/>
+              </w:rPr>
+              <w:lastRenderedPageBreak/>
+              <w:t>E05.06</w:t>
+            </w:r>
+          </w:p>
+        </w:tc>
+        <w:tc>
+          <w:tcPr>
+            <w:tcW w:w="2250" w:type="dxa"/>
+          </w:tcPr>
+          <w:p>
+            <w:pPr>
+              <w:rPr>
+                <w:rFonts w:ascii="Times New Roman" w:eastAsia="Times New Roman" w:hAnsi="Times New Roman" w:cs="Times New Roman"/>
+                <w:sz w:val="24"/>
+                <w:szCs w:val="24"/>
+              </w:rPr>
+            </w:pPr>
+            <w:r>
+              <w:rPr>
+                <w:rFonts w:ascii="Times New Roman" w:eastAsia="Times New Roman" w:hAnsi="Times New Roman" w:cs="Times New Roman"/>
+                <w:sz w:val="24"/>
+                <w:szCs w:val="24"/>
+              </w:rPr>
+              <w:t>User does not have a positive test but tries to report positive</w:t>
+            </w:r>
+          </w:p>
+        </w:tc>
+        <w:tc>
+          <w:tcPr>
+            <w:tcW w:w="5130" w:type="dxa"/>
+          </w:tcPr>
+          <w:p>
+            <w:pPr>
+              <w:numPr>
+                <w:ilvl w:val="0"/>
+                <w:numId w:val="40"/>
+              </w:numPr>
+              <w:rPr>
+                <w:rFonts w:ascii="Times New Roman" w:eastAsia="Times New Roman" w:hAnsi="Times New Roman" w:cs="Times New Roman"/>
+                <w:sz w:val="24"/>
+                <w:szCs w:val="24"/>
+              </w:rPr>
+            </w:pPr>
+            <w:r>
+              <w:rPr>
+                <w:rFonts w:ascii="Times New Roman" w:eastAsia="Times New Roman" w:hAnsi="Times New Roman" w:cs="Times New Roman"/>
+                <w:sz w:val="24"/>
+                <w:szCs w:val="24"/>
+              </w:rPr>
+              <w:t>The user reports positive and goes through the verification process</w:t>
+            </w:r>
+          </w:p>
+          <w:p>
+            <w:pPr>
+              <w:numPr>
+                <w:ilvl w:val="0"/>
+                <w:numId w:val="40"/>
+              </w:numPr>
+              <w:rPr>
+                <w:rFonts w:ascii="Times New Roman" w:eastAsia="Times New Roman" w:hAnsi="Times New Roman" w:cs="Times New Roman"/>
+                <w:sz w:val="24"/>
+                <w:szCs w:val="24"/>
+              </w:rPr>
+            </w:pPr>
+            <w:r>
+              <w:rPr>
+                <w:rFonts w:ascii="Times New Roman" w:eastAsia="Times New Roman" w:hAnsi="Times New Roman" w:cs="Times New Roman"/>
+                <w:sz w:val="24"/>
+                <w:szCs w:val="24"/>
+              </w:rPr>
+              <w:t>The verification server does not find this user’s positive test</w:t>
+            </w:r>
+          </w:p>
+          <w:p>
+            <w:pPr>
+              <w:numPr>
+                <w:ilvl w:val="0"/>
+                <w:numId w:val="40"/>
+              </w:numPr>
+              <w:rPr>
+                <w:rFonts w:ascii="Times New Roman" w:eastAsia="Times New Roman" w:hAnsi="Times New Roman" w:cs="Times New Roman"/>
+                <w:sz w:val="24"/>
+                <w:szCs w:val="24"/>
+              </w:rPr>
+            </w:pPr>
+            <w:r>
+              <w:rPr>
+                <w:rFonts w:ascii="Times New Roman" w:eastAsia="Times New Roman" w:hAnsi="Times New Roman" w:cs="Times New Roman"/>
+                <w:sz w:val="24"/>
+                <w:szCs w:val="24"/>
+              </w:rPr>
+              <w:t>Error message appears telling the user that he/she is not positive and therefore cannot submit a positive test report</w:t>
+            </w:r>
+          </w:p>
+        </w:tc>
+      </w:tr>
+      <w:tr>
+        <w:tc>
+          <w:tcPr>
+            <w:tcW w:w="2155" w:type="dxa"/>
+          </w:tcPr>
+          <w:p>
+            <w:pPr>
+              <w:rPr>
+                <w:rFonts w:ascii="Times New Roman" w:eastAsia="Times New Roman" w:hAnsi="Times New Roman" w:cs="Times New Roman"/>
+                <w:sz w:val="24"/>
+                <w:szCs w:val="24"/>
+              </w:rPr>
+            </w:pPr>
+            <w:r>
+              <w:rPr>
+                <w:rFonts w:ascii="Times New Roman" w:eastAsia="Times New Roman" w:hAnsi="Times New Roman" w:cs="Times New Roman"/>
+                <w:sz w:val="24"/>
+                <w:szCs w:val="24"/>
+              </w:rPr>
+              <w:t>E05.07</w:t>
+            </w:r>
+          </w:p>
+        </w:tc>
+        <w:tc>
+          <w:tcPr>
+            <w:tcW w:w="2250" w:type="dxa"/>
+          </w:tcPr>
+          <w:p>
+            <w:pPr>
+              <w:rPr>
+                <w:rFonts w:ascii="Times New Roman" w:eastAsia="Times New Roman" w:hAnsi="Times New Roman" w:cs="Times New Roman"/>
+                <w:sz w:val="24"/>
+                <w:szCs w:val="24"/>
+              </w:rPr>
+            </w:pPr>
+            <w:r>
+              <w:rPr>
+                <w:rFonts w:ascii="Times New Roman" w:eastAsia="Times New Roman" w:hAnsi="Times New Roman" w:cs="Times New Roman"/>
+                <w:sz w:val="24"/>
+                <w:szCs w:val="24"/>
+              </w:rPr>
+              <w:t xml:space="preserve">The user enters an invalid </w:t>
+            </w:r>
+            <w:proofErr w:type="spellStart"/>
+            <w:r>
+              <w:rPr>
+                <w:rFonts w:ascii="Times New Roman" w:eastAsia="Times New Roman" w:hAnsi="Times New Roman" w:cs="Times New Roman"/>
+                <w:sz w:val="24"/>
+                <w:szCs w:val="24"/>
+              </w:rPr>
+              <w:t>teleTAN</w:t>
+            </w:r>
+            <w:proofErr w:type="spellEnd"/>
+          </w:p>
+        </w:tc>
+        <w:tc>
+          <w:tcPr>
+            <w:tcW w:w="5130" w:type="dxa"/>
+          </w:tcPr>
+          <w:p>
+            <w:pPr>
+              <w:numPr>
+                <w:ilvl w:val="0"/>
+                <w:numId w:val="41"/>
+              </w:numPr>
+              <w:rPr>
+                <w:rFonts w:ascii="Times New Roman" w:eastAsia="Times New Roman" w:hAnsi="Times New Roman" w:cs="Times New Roman"/>
+                <w:sz w:val="24"/>
+                <w:szCs w:val="24"/>
+              </w:rPr>
+            </w:pPr>
+            <w:r>
+              <w:rPr>
+                <w:rFonts w:ascii="Times New Roman" w:eastAsia="Times New Roman" w:hAnsi="Times New Roman" w:cs="Times New Roman"/>
+                <w:sz w:val="24"/>
+                <w:szCs w:val="24"/>
+              </w:rPr>
+              <w:t xml:space="preserve">The user entered the wrong 6 digit </w:t>
+            </w:r>
+            <w:proofErr w:type="spellStart"/>
+            <w:r>
+              <w:rPr>
+                <w:rFonts w:ascii="Times New Roman" w:eastAsia="Times New Roman" w:hAnsi="Times New Roman" w:cs="Times New Roman"/>
+                <w:sz w:val="24"/>
+                <w:szCs w:val="24"/>
+              </w:rPr>
+              <w:t>teleTAN</w:t>
+            </w:r>
+            <w:proofErr w:type="spellEnd"/>
+            <w:r>
+              <w:rPr>
+                <w:rFonts w:ascii="Times New Roman" w:eastAsia="Times New Roman" w:hAnsi="Times New Roman" w:cs="Times New Roman"/>
+                <w:sz w:val="24"/>
+                <w:szCs w:val="24"/>
+              </w:rPr>
+              <w:t xml:space="preserve"> verification code</w:t>
+            </w:r>
+          </w:p>
+          <w:p>
+            <w:pPr>
+              <w:numPr>
+                <w:ilvl w:val="0"/>
+                <w:numId w:val="41"/>
+              </w:numPr>
+              <w:rPr>
+                <w:rFonts w:ascii="Times New Roman" w:eastAsia="Times New Roman" w:hAnsi="Times New Roman" w:cs="Times New Roman"/>
+                <w:sz w:val="24"/>
+                <w:szCs w:val="24"/>
+              </w:rPr>
+            </w:pPr>
+            <w:r>
+              <w:rPr>
+                <w:rFonts w:ascii="Times New Roman" w:eastAsia="Times New Roman" w:hAnsi="Times New Roman" w:cs="Times New Roman"/>
+                <w:sz w:val="24"/>
+                <w:szCs w:val="24"/>
+              </w:rPr>
+              <w:t xml:space="preserve">Error message appears telling the user to check the </w:t>
+            </w:r>
+            <w:proofErr w:type="spellStart"/>
+            <w:r>
+              <w:rPr>
+                <w:rFonts w:ascii="Times New Roman" w:eastAsia="Times New Roman" w:hAnsi="Times New Roman" w:cs="Times New Roman"/>
+                <w:sz w:val="24"/>
+                <w:szCs w:val="24"/>
+              </w:rPr>
+              <w:t>teleTAN</w:t>
+            </w:r>
+            <w:proofErr w:type="spellEnd"/>
+            <w:r>
+              <w:rPr>
+                <w:rFonts w:ascii="Times New Roman" w:eastAsia="Times New Roman" w:hAnsi="Times New Roman" w:cs="Times New Roman"/>
+                <w:sz w:val="24"/>
+                <w:szCs w:val="24"/>
+              </w:rPr>
+              <w:t xml:space="preserve"> again and retry</w:t>
+            </w:r>
+          </w:p>
+        </w:tc>
+      </w:tr>
+      <w:tr>
+        <w:tc>
+          <w:tcPr>
+            <w:tcW w:w="2155" w:type="dxa"/>
+          </w:tcPr>
+          <w:p>
+            <w:pPr>
+              <w:rPr>
+                <w:rFonts w:ascii="Times New Roman" w:eastAsia="Times New Roman" w:hAnsi="Times New Roman" w:cs="Times New Roman"/>
+                <w:sz w:val="24"/>
+                <w:szCs w:val="24"/>
+              </w:rPr>
+            </w:pPr>
+            <w:r>
+              <w:rPr>
+                <w:rFonts w:ascii="Times New Roman" w:eastAsia="Times New Roman" w:hAnsi="Times New Roman" w:cs="Times New Roman"/>
+                <w:sz w:val="24"/>
+                <w:szCs w:val="24"/>
+              </w:rPr>
+              <w:t>E05.08</w:t>
+            </w:r>
+          </w:p>
+        </w:tc>
+        <w:tc>
+          <w:tcPr>
+            <w:tcW w:w="2250" w:type="dxa"/>
+          </w:tcPr>
+          <w:p>
+            <w:pPr>
+              <w:rPr>
+                <w:rFonts w:ascii="Times New Roman" w:eastAsia="Times New Roman" w:hAnsi="Times New Roman" w:cs="Times New Roman"/>
+                <w:sz w:val="24"/>
+                <w:szCs w:val="24"/>
+              </w:rPr>
+            </w:pPr>
+            <w:proofErr w:type="spellStart"/>
+            <w:r>
+              <w:rPr>
+                <w:rFonts w:ascii="Times New Roman" w:eastAsia="Times New Roman" w:hAnsi="Times New Roman" w:cs="Times New Roman"/>
+                <w:sz w:val="24"/>
+                <w:szCs w:val="24"/>
+              </w:rPr>
+              <w:t>teleTAN</w:t>
+            </w:r>
+            <w:proofErr w:type="spellEnd"/>
+            <w:r>
+              <w:rPr>
+                <w:rFonts w:ascii="Times New Roman" w:eastAsia="Times New Roman" w:hAnsi="Times New Roman" w:cs="Times New Roman"/>
+                <w:sz w:val="24"/>
+                <w:szCs w:val="24"/>
+              </w:rPr>
+              <w:t xml:space="preserve"> expired</w:t>
+            </w:r>
+          </w:p>
+        </w:tc>
+        <w:tc>
+          <w:tcPr>
+            <w:tcW w:w="5130" w:type="dxa"/>
+          </w:tcPr>
+          <w:p>
+            <w:pPr>
+              <w:numPr>
+                <w:ilvl w:val="0"/>
+                <w:numId w:val="42"/>
+              </w:numPr>
+              <w:rPr>
+                <w:rFonts w:ascii="Times New Roman" w:eastAsia="Times New Roman" w:hAnsi="Times New Roman" w:cs="Times New Roman"/>
+                <w:sz w:val="24"/>
+                <w:szCs w:val="24"/>
+              </w:rPr>
+            </w:pPr>
+            <w:r>
+              <w:rPr>
+                <w:rFonts w:ascii="Times New Roman" w:eastAsia="Times New Roman" w:hAnsi="Times New Roman" w:cs="Times New Roman"/>
+                <w:sz w:val="24"/>
+                <w:szCs w:val="24"/>
+              </w:rPr>
+              <w:t xml:space="preserve">The user enters a </w:t>
+            </w:r>
+            <w:proofErr w:type="spellStart"/>
+            <w:r>
+              <w:rPr>
+                <w:rFonts w:ascii="Times New Roman" w:eastAsia="Times New Roman" w:hAnsi="Times New Roman" w:cs="Times New Roman"/>
+                <w:sz w:val="24"/>
+                <w:szCs w:val="24"/>
+              </w:rPr>
+              <w:t>teleTAN</w:t>
+            </w:r>
+            <w:proofErr w:type="spellEnd"/>
+            <w:r>
+              <w:rPr>
+                <w:rFonts w:ascii="Times New Roman" w:eastAsia="Times New Roman" w:hAnsi="Times New Roman" w:cs="Times New Roman"/>
+                <w:sz w:val="24"/>
+                <w:szCs w:val="24"/>
+              </w:rPr>
+              <w:t xml:space="preserve"> after it has expired</w:t>
+            </w:r>
+          </w:p>
+          <w:p>
+            <w:pPr>
+              <w:numPr>
+                <w:ilvl w:val="0"/>
+                <w:numId w:val="42"/>
+              </w:numPr>
+              <w:rPr>
+                <w:rFonts w:ascii="Times New Roman" w:eastAsia="Times New Roman" w:hAnsi="Times New Roman" w:cs="Times New Roman"/>
+                <w:sz w:val="24"/>
+                <w:szCs w:val="24"/>
+              </w:rPr>
+            </w:pPr>
+            <w:r>
+              <w:rPr>
+                <w:rFonts w:ascii="Times New Roman" w:eastAsia="Times New Roman" w:hAnsi="Times New Roman" w:cs="Times New Roman"/>
+                <w:sz w:val="24"/>
+                <w:szCs w:val="24"/>
+              </w:rPr>
+              <w:t xml:space="preserve">Error message appears telling the user that he/she has entered an invalid </w:t>
+            </w:r>
+            <w:proofErr w:type="spellStart"/>
+            <w:r>
+              <w:rPr>
+                <w:rFonts w:ascii="Times New Roman" w:eastAsia="Times New Roman" w:hAnsi="Times New Roman" w:cs="Times New Roman"/>
+                <w:sz w:val="24"/>
+                <w:szCs w:val="24"/>
+              </w:rPr>
+              <w:t>teleTAN</w:t>
+            </w:r>
+            <w:proofErr w:type="spellEnd"/>
+          </w:p>
+        </w:tc>
+      </w:tr>
+      <w:tr>
+        <w:tc>
+          <w:tcPr>
+            <w:tcW w:w="2155" w:type="dxa"/>
+          </w:tcPr>
+          <w:p>
+            <w:pPr>
+              <w:rPr>
+                <w:rFonts w:ascii="Times New Roman" w:eastAsia="Times New Roman" w:hAnsi="Times New Roman" w:cs="Times New Roman"/>
+                <w:sz w:val="24"/>
+                <w:szCs w:val="24"/>
+              </w:rPr>
+            </w:pPr>
+            <w:r>
+              <w:rPr>
+                <w:rFonts w:ascii="Times New Roman" w:eastAsia="Times New Roman" w:hAnsi="Times New Roman" w:cs="Times New Roman"/>
+                <w:sz w:val="24"/>
+                <w:szCs w:val="24"/>
+              </w:rPr>
+              <w:t>E05.09</w:t>
+            </w:r>
+          </w:p>
+        </w:tc>
+        <w:tc>
+          <w:tcPr>
+            <w:tcW w:w="2250" w:type="dxa"/>
+          </w:tcPr>
+          <w:p>
+            <w:pPr>
+              <w:rPr>
+                <w:rFonts w:ascii="Times New Roman" w:eastAsia="Times New Roman" w:hAnsi="Times New Roman" w:cs="Times New Roman"/>
+                <w:sz w:val="24"/>
+                <w:szCs w:val="24"/>
+              </w:rPr>
+            </w:pPr>
+            <w:proofErr w:type="spellStart"/>
+            <w:r>
+              <w:rPr>
+                <w:rFonts w:ascii="Times New Roman" w:eastAsia="Times New Roman" w:hAnsi="Times New Roman" w:cs="Times New Roman"/>
+                <w:sz w:val="24"/>
+                <w:szCs w:val="24"/>
+              </w:rPr>
+              <w:t>teleTAN</w:t>
+            </w:r>
+            <w:proofErr w:type="spellEnd"/>
+            <w:r>
+              <w:rPr>
+                <w:rFonts w:ascii="Times New Roman" w:eastAsia="Times New Roman" w:hAnsi="Times New Roman" w:cs="Times New Roman"/>
+                <w:sz w:val="24"/>
+                <w:szCs w:val="24"/>
+              </w:rPr>
+              <w:t xml:space="preserve"> is not the correct format</w:t>
+            </w:r>
+          </w:p>
+        </w:tc>
+        <w:tc>
+          <w:tcPr>
+            <w:tcW w:w="5130" w:type="dxa"/>
+          </w:tcPr>
+          <w:p>
+            <w:pPr>
+              <w:numPr>
+                <w:ilvl w:val="0"/>
+                <w:numId w:val="43"/>
+              </w:numPr>
+              <w:rPr>
+                <w:rFonts w:ascii="Times New Roman" w:eastAsia="Times New Roman" w:hAnsi="Times New Roman" w:cs="Times New Roman"/>
+                <w:sz w:val="24"/>
+                <w:szCs w:val="24"/>
+              </w:rPr>
+            </w:pPr>
+            <w:r>
+              <w:rPr>
+                <w:rFonts w:ascii="Times New Roman" w:eastAsia="Times New Roman" w:hAnsi="Times New Roman" w:cs="Times New Roman"/>
+                <w:sz w:val="24"/>
+                <w:szCs w:val="24"/>
+              </w:rPr>
+              <w:t xml:space="preserve">The user enters a </w:t>
+            </w:r>
+            <w:proofErr w:type="spellStart"/>
+            <w:r>
+              <w:rPr>
+                <w:rFonts w:ascii="Times New Roman" w:eastAsia="Times New Roman" w:hAnsi="Times New Roman" w:cs="Times New Roman"/>
+                <w:sz w:val="24"/>
+                <w:szCs w:val="24"/>
+              </w:rPr>
+              <w:t>teleTAN</w:t>
+            </w:r>
+            <w:proofErr w:type="spellEnd"/>
+            <w:r>
+              <w:rPr>
+                <w:rFonts w:ascii="Times New Roman" w:eastAsia="Times New Roman" w:hAnsi="Times New Roman" w:cs="Times New Roman"/>
+                <w:sz w:val="24"/>
+                <w:szCs w:val="24"/>
+              </w:rPr>
+              <w:t xml:space="preserve"> that is not 6 digits or is not all numbers</w:t>
+            </w:r>
+          </w:p>
+          <w:p>
+            <w:pPr>
+              <w:numPr>
+                <w:ilvl w:val="0"/>
+                <w:numId w:val="43"/>
+              </w:numPr>
+              <w:rPr>
+                <w:rFonts w:ascii="Times New Roman" w:eastAsia="Times New Roman" w:hAnsi="Times New Roman" w:cs="Times New Roman"/>
+                <w:sz w:val="24"/>
+                <w:szCs w:val="24"/>
+              </w:rPr>
+            </w:pPr>
+            <w:r>
+              <w:rPr>
+                <w:rFonts w:ascii="Times New Roman" w:eastAsia="Times New Roman" w:hAnsi="Times New Roman" w:cs="Times New Roman"/>
+                <w:sz w:val="24"/>
+                <w:szCs w:val="24"/>
+              </w:rPr>
+              <w:t xml:space="preserve">Error message appears telling the user that he/she has entered an invalid </w:t>
+            </w:r>
+            <w:proofErr w:type="spellStart"/>
+            <w:r>
+              <w:rPr>
+                <w:rFonts w:ascii="Times New Roman" w:eastAsia="Times New Roman" w:hAnsi="Times New Roman" w:cs="Times New Roman"/>
+                <w:sz w:val="24"/>
+                <w:szCs w:val="24"/>
+              </w:rPr>
+              <w:t>teleTAN</w:t>
+            </w:r>
+            <w:proofErr w:type="spellEnd"/>
+          </w:p>
+        </w:tc>
+      </w:tr>
+      <w:tr>
+        <w:tc>
+          <w:tcPr>
+            <w:tcW w:w="2155" w:type="dxa"/>
+          </w:tcPr>
+          <w:p>
+            <w:pPr>
+              <w:rPr>
+                <w:rFonts w:ascii="Times New Roman" w:eastAsia="Times New Roman" w:hAnsi="Times New Roman" w:cs="Times New Roman"/>
+                <w:sz w:val="24"/>
+                <w:szCs w:val="24"/>
+              </w:rPr>
+            </w:pPr>
+            <w:r>
+              <w:rPr>
+                <w:rFonts w:ascii="Times New Roman" w:eastAsia="Times New Roman" w:hAnsi="Times New Roman" w:cs="Times New Roman"/>
+                <w:sz w:val="24"/>
+                <w:szCs w:val="24"/>
+              </w:rPr>
+              <w:t>E05.10</w:t>
+            </w:r>
+          </w:p>
+        </w:tc>
+        <w:tc>
+          <w:tcPr>
+            <w:tcW w:w="2250" w:type="dxa"/>
+          </w:tcPr>
+          <w:p>
+            <w:pPr>
+              <w:rPr>
+                <w:rFonts w:ascii="Times New Roman" w:eastAsia="Times New Roman" w:hAnsi="Times New Roman" w:cs="Times New Roman"/>
+                <w:sz w:val="24"/>
+                <w:szCs w:val="24"/>
+              </w:rPr>
+            </w:pPr>
+            <w:r>
+              <w:rPr>
+                <w:rFonts w:ascii="Times New Roman" w:eastAsia="Times New Roman" w:hAnsi="Times New Roman" w:cs="Times New Roman"/>
+                <w:sz w:val="24"/>
+                <w:szCs w:val="24"/>
+              </w:rPr>
+              <w:t>Registration key null/invalid</w:t>
+            </w:r>
+          </w:p>
+        </w:tc>
+        <w:tc>
+          <w:tcPr>
+            <w:tcW w:w="5130" w:type="dxa"/>
+          </w:tcPr>
+          <w:p>
+            <w:pPr>
+              <w:rPr>
+                <w:rFonts w:ascii="Times New Roman" w:eastAsia="Times New Roman" w:hAnsi="Times New Roman" w:cs="Times New Roman"/>
+                <w:sz w:val="24"/>
+                <w:szCs w:val="24"/>
+              </w:rPr>
+            </w:pPr>
+            <w:r>
+              <w:rPr>
+                <w:rFonts w:ascii="Times New Roman" w:eastAsia="Times New Roman" w:hAnsi="Times New Roman" w:cs="Times New Roman"/>
+                <w:sz w:val="24"/>
+                <w:szCs w:val="24"/>
+              </w:rPr>
+              <w:t>*** This use case is for testing purposes only</w:t>
+            </w:r>
+          </w:p>
+          <w:p>
+            <w:pPr>
+              <w:numPr>
+                <w:ilvl w:val="0"/>
+                <w:numId w:val="45"/>
+              </w:numPr>
+              <w:rPr>
+                <w:rFonts w:ascii="Times New Roman" w:eastAsia="Times New Roman" w:hAnsi="Times New Roman" w:cs="Times New Roman"/>
+                <w:sz w:val="24"/>
+                <w:szCs w:val="24"/>
+              </w:rPr>
+            </w:pPr>
+            <w:r>
+              <w:rPr>
+                <w:rFonts w:ascii="Times New Roman" w:eastAsia="Times New Roman" w:hAnsi="Times New Roman" w:cs="Times New Roman"/>
+                <w:sz w:val="24"/>
+                <w:szCs w:val="24"/>
+              </w:rPr>
+              <w:t>The registration key is invalid and thus the reporting process cannot be complete</w:t>
+            </w:r>
+          </w:p>
+          <w:p>
+            <w:pPr>
+              <w:numPr>
+                <w:ilvl w:val="0"/>
+                <w:numId w:val="45"/>
+              </w:numPr>
+              <w:rPr>
+                <w:rFonts w:ascii="Times New Roman" w:eastAsia="Times New Roman" w:hAnsi="Times New Roman" w:cs="Times New Roman"/>
+                <w:sz w:val="24"/>
+                <w:szCs w:val="24"/>
+              </w:rPr>
+            </w:pPr>
+            <w:r>
+              <w:rPr>
+                <w:rFonts w:ascii="Times New Roman" w:eastAsia="Times New Roman" w:hAnsi="Times New Roman" w:cs="Times New Roman"/>
+                <w:sz w:val="24"/>
+                <w:szCs w:val="24"/>
+              </w:rPr>
+              <w:t>Check for any exception that has occurred and fix it</w:t>
+            </w:r>
+          </w:p>
+          <w:p>
+            <w:pPr>
+              <w:rPr>
+                <w:rFonts w:ascii="Times New Roman" w:eastAsia="Times New Roman" w:hAnsi="Times New Roman" w:cs="Times New Roman"/>
+                <w:sz w:val="24"/>
+                <w:szCs w:val="24"/>
+              </w:rPr>
+            </w:pPr>
           </w:p>
         </w:tc>
       </w:tr>
@@ -4658,6 +6178,119 @@
     </w:lvl>
   </w:abstractNum>
   <w:abstractNum w:abstractNumId="1" w15:restartNumberingAfterBreak="0">
+    <w:nsid w:val="04E02FF9"/>
+    <w:multiLevelType w:val="multilevel"/>
+    <w:tmpl w:val="C0A2AE42"/>
+    <w:lvl w:ilvl="0">
+      <w:start w:val="1"/>
+      <w:numFmt w:val="decimal"/>
+      <w:lvlText w:val="%1."/>
+      <w:lvlJc w:val="left"/>
+      <w:pPr>
+        <w:ind w:left="720" w:hanging="360"/>
+      </w:pPr>
+      <w:rPr>
+        <w:u w:val="none"/>
+      </w:rPr>
+    </w:lvl>
+    <w:lvl w:ilvl="1">
+      <w:start w:val="1"/>
+      <w:numFmt w:val="lowerLetter"/>
+      <w:lvlText w:val="%2."/>
+      <w:lvlJc w:val="left"/>
+      <w:pPr>
+        <w:ind w:left="1440" w:hanging="360"/>
+      </w:pPr>
+      <w:rPr>
+        <w:u w:val="none"/>
+      </w:rPr>
+    </w:lvl>
+    <w:lvl w:ilvl="2">
+      <w:start w:val="1"/>
+      <w:numFmt w:val="lowerRoman"/>
+      <w:lvlText w:val="%3."/>
+      <w:lvlJc w:val="right"/>
+      <w:pPr>
+        <w:ind w:left="2160" w:hanging="360"/>
+      </w:pPr>
+      <w:rPr>
+        <w:u w:val="none"/>
+      </w:rPr>
+    </w:lvl>
+    <w:lvl w:ilvl="3">
+      <w:start w:val="1"/>
+      <w:numFmt w:val="decimal"/>
+      <w:lvlText w:val="%4."/>
+      <w:lvlJc w:val="left"/>
+      <w:pPr>
+        <w:ind w:left="2880" w:hanging="360"/>
+      </w:pPr>
+      <w:rPr>
+        <w:u w:val="none"/>
+      </w:rPr>
+    </w:lvl>
+    <w:lvl w:ilvl="4">
+      <w:start w:val="1"/>
+      <w:numFmt w:val="lowerLetter"/>
+      <w:lvlText w:val="%5."/>
+      <w:lvlJc w:val="left"/>
+      <w:pPr>
+        <w:ind w:left="3600" w:hanging="360"/>
+      </w:pPr>
+      <w:rPr>
+        <w:u w:val="none"/>
+      </w:rPr>
+    </w:lvl>
+    <w:lvl w:ilvl="5">
+      <w:start w:val="1"/>
+      <w:numFmt w:val="lowerRoman"/>
+      <w:lvlText w:val="%6."/>
+      <w:lvlJc w:val="right"/>
+      <w:pPr>
+        <w:ind w:left="4320" w:hanging="360"/>
+      </w:pPr>
+      <w:rPr>
+        <w:u w:val="none"/>
+      </w:rPr>
+    </w:lvl>
+    <w:lvl w:ilvl="6">
+      <w:start w:val="1"/>
+      <w:numFmt w:val="decimal"/>
+      <w:lvlText w:val="%7."/>
+      <w:lvlJc w:val="left"/>
+      <w:pPr>
+        <w:ind w:left="5040" w:hanging="360"/>
+      </w:pPr>
+      <w:rPr>
+        <w:u w:val="none"/>
+      </w:rPr>
+    </w:lvl>
+    <w:lvl w:ilvl="7">
+      <w:start w:val="1"/>
+      <w:numFmt w:val="lowerLetter"/>
+      <w:lvlText w:val="%8."/>
+      <w:lvlJc w:val="left"/>
+      <w:pPr>
+        <w:ind w:left="5760" w:hanging="360"/>
+      </w:pPr>
+      <w:rPr>
+        <w:u w:val="none"/>
+      </w:rPr>
+    </w:lvl>
+    <w:lvl w:ilvl="8">
+      <w:start w:val="1"/>
+      <w:numFmt w:val="lowerRoman"/>
+      <w:lvlText w:val="%9."/>
+      <w:lvlJc w:val="right"/>
+      <w:pPr>
+        <w:ind w:left="6480" w:hanging="360"/>
+      </w:pPr>
+      <w:rPr>
+        <w:u w:val="none"/>
+      </w:rPr>
+    </w:lvl>
+  </w:abstractNum>
+  <w:abstractNum w:abstractNumId="2" w15:restartNumberingAfterBreak="0">
     <w:nsid w:val="05D90279"/>
     <w:multiLevelType w:val="multilevel"/>
     <w:tmpl w:val="C0A2AE42"/>
@@ -4770,7 +6403,233 @@
       </w:rPr>
     </w:lvl>
   </w:abstractNum>
-  <w:abstractNum w:abstractNumId="2" w15:restartNumberingAfterBreak="0">
+  <w:abstractNum w:abstractNumId="3" w15:restartNumberingAfterBreak="0">
+    <w:nsid w:val="114B2D81"/>
+    <w:multiLevelType w:val="multilevel"/>
+    <w:tmpl w:val="8CDE8BAA"/>
+    <w:lvl w:ilvl="0">
+      <w:start w:val="1"/>
+      <w:numFmt w:val="decimal"/>
+      <w:lvlText w:val="%1."/>
+      <w:lvlJc w:val="left"/>
+      <w:pPr>
+        <w:ind w:left="720" w:hanging="360"/>
+      </w:pPr>
+      <w:rPr>
+        <w:u w:val="none"/>
+      </w:rPr>
+    </w:lvl>
+    <w:lvl w:ilvl="1">
+      <w:start w:val="1"/>
+      <w:numFmt w:val="lowerLetter"/>
+      <w:lvlText w:val="%2."/>
+      <w:lvlJc w:val="left"/>
+      <w:pPr>
+        <w:ind w:left="1440" w:hanging="360"/>
+      </w:pPr>
+      <w:rPr>
+        <w:u w:val="none"/>
+      </w:rPr>
+    </w:lvl>
+    <w:lvl w:ilvl="2">
+      <w:start w:val="1"/>
+      <w:numFmt w:val="lowerRoman"/>
+      <w:lvlText w:val="%3."/>
+      <w:lvlJc w:val="right"/>
+      <w:pPr>
+        <w:ind w:left="2160" w:hanging="360"/>
+      </w:pPr>
+      <w:rPr>
+        <w:u w:val="none"/>
+      </w:rPr>
+    </w:lvl>
+    <w:lvl w:ilvl="3">
+      <w:start w:val="1"/>
+      <w:numFmt w:val="decimal"/>
+      <w:lvlText w:val="%4."/>
+      <w:lvlJc w:val="left"/>
+      <w:pPr>
+        <w:ind w:left="2880" w:hanging="360"/>
+      </w:pPr>
+      <w:rPr>
+        <w:u w:val="none"/>
+      </w:rPr>
+    </w:lvl>
+    <w:lvl w:ilvl="4">
+      <w:start w:val="1"/>
+      <w:numFmt w:val="lowerLetter"/>
+      <w:lvlText w:val="%5."/>
+      <w:lvlJc w:val="left"/>
+      <w:pPr>
+        <w:ind w:left="3600" w:hanging="360"/>
+      </w:pPr>
+      <w:rPr>
+        <w:u w:val="none"/>
+      </w:rPr>
+    </w:lvl>
+    <w:lvl w:ilvl="5">
+      <w:start w:val="1"/>
+      <w:numFmt w:val="lowerRoman"/>
+      <w:lvlText w:val="%6."/>
+      <w:lvlJc w:val="right"/>
+      <w:pPr>
+        <w:ind w:left="4320" w:hanging="360"/>
+      </w:pPr>
+      <w:rPr>
+        <w:u w:val="none"/>
+      </w:rPr>
+    </w:lvl>
+    <w:lvl w:ilvl="6">
+      <w:start w:val="1"/>
+      <w:numFmt w:val="decimal"/>
+      <w:lvlText w:val="%7."/>
+      <w:lvlJc w:val="left"/>
+      <w:pPr>
+        <w:ind w:left="5040" w:hanging="360"/>
+      </w:pPr>
+      <w:rPr>
+        <w:u w:val="none"/>
+      </w:rPr>
+    </w:lvl>
+    <w:lvl w:ilvl="7">
+      <w:start w:val="1"/>
+      <w:numFmt w:val="lowerLetter"/>
+      <w:lvlText w:val="%8."/>
+      <w:lvlJc w:val="left"/>
+      <w:pPr>
+        <w:ind w:left="5760" w:hanging="360"/>
+      </w:pPr>
+      <w:rPr>
+        <w:u w:val="none"/>
+      </w:rPr>
+    </w:lvl>
+    <w:lvl w:ilvl="8">
+      <w:start w:val="1"/>
+      <w:numFmt w:val="lowerRoman"/>
+      <w:lvlText w:val="%9."/>
+      <w:lvlJc w:val="right"/>
+      <w:pPr>
+        <w:ind w:left="6480" w:hanging="360"/>
+      </w:pPr>
+      <w:rPr>
+        <w:u w:val="none"/>
+      </w:rPr>
+    </w:lvl>
+  </w:abstractNum>
+  <w:abstractNum w:abstractNumId="4" w15:restartNumberingAfterBreak="0">
+    <w:nsid w:val="15E0739A"/>
+    <w:multiLevelType w:val="multilevel"/>
+    <w:tmpl w:val="8CDE8BAA"/>
+    <w:lvl w:ilvl="0">
+      <w:start w:val="1"/>
+      <w:numFmt w:val="decimal"/>
+      <w:lvlText w:val="%1."/>
+      <w:lvlJc w:val="left"/>
+      <w:pPr>
+        <w:ind w:left="720" w:hanging="360"/>
+      </w:pPr>
+      <w:rPr>
+        <w:u w:val="none"/>
+      </w:rPr>
+    </w:lvl>
+    <w:lvl w:ilvl="1">
+      <w:start w:val="1"/>
+      <w:numFmt w:val="lowerLetter"/>
+      <w:lvlText w:val="%2."/>
+      <w:lvlJc w:val="left"/>
+      <w:pPr>
+        <w:ind w:left="1440" w:hanging="360"/>
+      </w:pPr>
+      <w:rPr>
+        <w:u w:val="none"/>
+      </w:rPr>
+    </w:lvl>
+    <w:lvl w:ilvl="2">
+      <w:start w:val="1"/>
+      <w:numFmt w:val="lowerRoman"/>
+      <w:lvlText w:val="%3."/>
+      <w:lvlJc w:val="right"/>
+      <w:pPr>
+        <w:ind w:left="2160" w:hanging="360"/>
+      </w:pPr>
+      <w:rPr>
+        <w:u w:val="none"/>
+      </w:rPr>
+    </w:lvl>
+    <w:lvl w:ilvl="3">
+      <w:start w:val="1"/>
+      <w:numFmt w:val="decimal"/>
+      <w:lvlText w:val="%4."/>
+      <w:lvlJc w:val="left"/>
+      <w:pPr>
+        <w:ind w:left="2880" w:hanging="360"/>
+      </w:pPr>
+      <w:rPr>
+        <w:u w:val="none"/>
+      </w:rPr>
+    </w:lvl>
+    <w:lvl w:ilvl="4">
+      <w:start w:val="1"/>
+      <w:numFmt w:val="lowerLetter"/>
+      <w:lvlText w:val="%5."/>
+      <w:lvlJc w:val="left"/>
+      <w:pPr>
+        <w:ind w:left="3600" w:hanging="360"/>
+      </w:pPr>
+      <w:rPr>
+        <w:u w:val="none"/>
+      </w:rPr>
+    </w:lvl>
+    <w:lvl w:ilvl="5">
+      <w:start w:val="1"/>
+      <w:numFmt w:val="lowerRoman"/>
+      <w:lvlText w:val="%6."/>
+      <w:lvlJc w:val="right"/>
+      <w:pPr>
+        <w:ind w:left="4320" w:hanging="360"/>
+      </w:pPr>
+      <w:rPr>
+        <w:u w:val="none"/>
+      </w:rPr>
+    </w:lvl>
+    <w:lvl w:ilvl="6">
+      <w:start w:val="1"/>
+      <w:numFmt w:val="decimal"/>
+      <w:lvlText w:val="%7."/>
+      <w:lvlJc w:val="left"/>
+      <w:pPr>
+        <w:ind w:left="5040" w:hanging="360"/>
+      </w:pPr>
+      <w:rPr>
+        <w:u w:val="none"/>
+      </w:rPr>
+    </w:lvl>
+    <w:lvl w:ilvl="7">
+      <w:start w:val="1"/>
+      <w:numFmt w:val="lowerLetter"/>
+      <w:lvlText w:val="%8."/>
+      <w:lvlJc w:val="left"/>
+      <w:pPr>
+        <w:ind w:left="5760" w:hanging="360"/>
+      </w:pPr>
+      <w:rPr>
+        <w:u w:val="none"/>
+      </w:rPr>
+    </w:lvl>
+    <w:lvl w:ilvl="8">
+      <w:start w:val="1"/>
+      <w:numFmt w:val="lowerRoman"/>
+      <w:lvlText w:val="%9."/>
+      <w:lvlJc w:val="right"/>
+      <w:pPr>
+        <w:ind w:left="6480" w:hanging="360"/>
+      </w:pPr>
+      <w:rPr>
+        <w:u w:val="none"/>
+      </w:rPr>
+    </w:lvl>
+  </w:abstractNum>
+  <w:abstractNum w:abstractNumId="5" w15:restartNumberingAfterBreak="0">
     <w:nsid w:val="186A5CE8"/>
     <w:multiLevelType w:val="multilevel"/>
     <w:tmpl w:val="E9480942"/>
@@ -4883,7 +6742,7 @@
       </w:rPr>
     </w:lvl>
   </w:abstractNum>
-  <w:abstractNum w:abstractNumId="3" w15:restartNumberingAfterBreak="0">
+  <w:abstractNum w:abstractNumId="6" w15:restartNumberingAfterBreak="0">
     <w:nsid w:val="18970D39"/>
     <w:multiLevelType w:val="multilevel"/>
     <w:tmpl w:val="8CDE8BAA"/>
@@ -4996,7 +6855,7 @@
       </w:rPr>
     </w:lvl>
   </w:abstractNum>
-  <w:abstractNum w:abstractNumId="4" w15:restartNumberingAfterBreak="0">
+  <w:abstractNum w:abstractNumId="7" w15:restartNumberingAfterBreak="0">
     <w:nsid w:val="197E2142"/>
     <w:multiLevelType w:val="multilevel"/>
     <w:tmpl w:val="A97C95B6"/>
@@ -5109,7 +6968,120 @@
       </w:rPr>
     </w:lvl>
   </w:abstractNum>
-  <w:abstractNum w:abstractNumId="5" w15:restartNumberingAfterBreak="0">
+  <w:abstractNum w:abstractNumId="8" w15:restartNumberingAfterBreak="0">
+    <w:nsid w:val="1A6A12B5"/>
+    <w:multiLevelType w:val="multilevel"/>
+    <w:tmpl w:val="8CDE8BAA"/>
+    <w:lvl w:ilvl="0">
+      <w:start w:val="1"/>
+      <w:numFmt w:val="decimal"/>
+      <w:lvlText w:val="%1."/>
+      <w:lvlJc w:val="left"/>
+      <w:pPr>
+        <w:ind w:left="720" w:hanging="360"/>
+      </w:pPr>
+      <w:rPr>
+        <w:u w:val="none"/>
+      </w:rPr>
+    </w:lvl>
+    <w:lvl w:ilvl="1">
+      <w:start w:val="1"/>
+      <w:numFmt w:val="lowerLetter"/>
+      <w:lvlText w:val="%2."/>
+      <w:lvlJc w:val="left"/>
+      <w:pPr>
+        <w:ind w:left="1440" w:hanging="360"/>
+      </w:pPr>
+      <w:rPr>
+        <w:u w:val="none"/>
+      </w:rPr>
+    </w:lvl>
+    <w:lvl w:ilvl="2">
+      <w:start w:val="1"/>
+      <w:numFmt w:val="lowerRoman"/>
+      <w:lvlText w:val="%3."/>
+      <w:lvlJc w:val="right"/>
+      <w:pPr>
+        <w:ind w:left="2160" w:hanging="360"/>
+      </w:pPr>
+      <w:rPr>
+        <w:u w:val="none"/>
+      </w:rPr>
+    </w:lvl>
+    <w:lvl w:ilvl="3">
+      <w:start w:val="1"/>
+      <w:numFmt w:val="decimal"/>
+      <w:lvlText w:val="%4."/>
+      <w:lvlJc w:val="left"/>
+      <w:pPr>
+        <w:ind w:left="2880" w:hanging="360"/>
+      </w:pPr>
+      <w:rPr>
+        <w:u w:val="none"/>
+      </w:rPr>
+    </w:lvl>
+    <w:lvl w:ilvl="4">
+      <w:start w:val="1"/>
+      <w:numFmt w:val="lowerLetter"/>
+      <w:lvlText w:val="%5."/>
+      <w:lvlJc w:val="left"/>
+      <w:pPr>
+        <w:ind w:left="3600" w:hanging="360"/>
+      </w:pPr>
+      <w:rPr>
+        <w:u w:val="none"/>
+      </w:rPr>
+    </w:lvl>
+    <w:lvl w:ilvl="5">
+      <w:start w:val="1"/>
+      <w:numFmt w:val="lowerRoman"/>
+      <w:lvlText w:val="%6."/>
+      <w:lvlJc w:val="right"/>
+      <w:pPr>
+        <w:ind w:left="4320" w:hanging="360"/>
+      </w:pPr>
+      <w:rPr>
+        <w:u w:val="none"/>
+      </w:rPr>
+    </w:lvl>
+    <w:lvl w:ilvl="6">
+      <w:start w:val="1"/>
+      <w:numFmt w:val="decimal"/>
+      <w:lvlText w:val="%7."/>
+      <w:lvlJc w:val="left"/>
+      <w:pPr>
+        <w:ind w:left="5040" w:hanging="360"/>
+      </w:pPr>
+      <w:rPr>
+        <w:u w:val="none"/>
+      </w:rPr>
+    </w:lvl>
+    <w:lvl w:ilvl="7">
+      <w:start w:val="1"/>
+      <w:numFmt w:val="lowerLetter"/>
+      <w:lvlText w:val="%8."/>
+      <w:lvlJc w:val="left"/>
+      <w:pPr>
+        <w:ind w:left="5760" w:hanging="360"/>
+      </w:pPr>
+      <w:rPr>
+        <w:u w:val="none"/>
+      </w:rPr>
+    </w:lvl>
+    <w:lvl w:ilvl="8">
+      <w:start w:val="1"/>
+      <w:numFmt w:val="lowerRoman"/>
+      <w:lvlText w:val="%9."/>
+      <w:lvlJc w:val="right"/>
+      <w:pPr>
+        <w:ind w:left="6480" w:hanging="360"/>
+      </w:pPr>
+      <w:rPr>
+        <w:u w:val="none"/>
+      </w:rPr>
+    </w:lvl>
+  </w:abstractNum>
+  <w:abstractNum w:abstractNumId="9" w15:restartNumberingAfterBreak="0">
     <w:nsid w:val="1C2160DF"/>
     <w:multiLevelType w:val="multilevel"/>
     <w:tmpl w:val="0AC44668"/>
@@ -5222,7 +7194,7 @@
       </w:rPr>
     </w:lvl>
   </w:abstractNum>
-  <w:abstractNum w:abstractNumId="6" w15:restartNumberingAfterBreak="0">
+  <w:abstractNum w:abstractNumId="10" w15:restartNumberingAfterBreak="0">
     <w:nsid w:val="210A2B67"/>
     <w:multiLevelType w:val="multilevel"/>
     <w:tmpl w:val="8CDE8BAA"/>
@@ -5335,7 +7307,7 @@
       </w:rPr>
     </w:lvl>
   </w:abstractNum>
-  <w:abstractNum w:abstractNumId="7" w15:restartNumberingAfterBreak="0">
+  <w:abstractNum w:abstractNumId="11" w15:restartNumberingAfterBreak="0">
     <w:nsid w:val="23843EE2"/>
     <w:multiLevelType w:val="multilevel"/>
     <w:tmpl w:val="C0A2AE42"/>
@@ -5448,7 +7420,7 @@
       </w:rPr>
     </w:lvl>
   </w:abstractNum>
-  <w:abstractNum w:abstractNumId="8" w15:restartNumberingAfterBreak="0">
+  <w:abstractNum w:abstractNumId="12" w15:restartNumberingAfterBreak="0">
     <w:nsid w:val="23D83B78"/>
     <w:multiLevelType w:val="multilevel"/>
     <w:tmpl w:val="8CDE8BAA"/>
@@ -5561,7 +7533,233 @@
       </w:rPr>
     </w:lvl>
   </w:abstractNum>
-  <w:abstractNum w:abstractNumId="9" w15:restartNumberingAfterBreak="0">
+  <w:abstractNum w:abstractNumId="13" w15:restartNumberingAfterBreak="0">
+    <w:nsid w:val="298E67F5"/>
+    <w:multiLevelType w:val="multilevel"/>
+    <w:tmpl w:val="8CDE8BAA"/>
+    <w:lvl w:ilvl="0">
+      <w:start w:val="1"/>
+      <w:numFmt w:val="decimal"/>
+      <w:lvlText w:val="%1."/>
+      <w:lvlJc w:val="left"/>
+      <w:pPr>
+        <w:ind w:left="720" w:hanging="360"/>
+      </w:pPr>
+      <w:rPr>
+        <w:u w:val="none"/>
+      </w:rPr>
+    </w:lvl>
+    <w:lvl w:ilvl="1">
+      <w:start w:val="1"/>
+      <w:numFmt w:val="lowerLetter"/>
+      <w:lvlText w:val="%2."/>
+      <w:lvlJc w:val="left"/>
+      <w:pPr>
+        <w:ind w:left="1440" w:hanging="360"/>
+      </w:pPr>
+      <w:rPr>
+        <w:u w:val="none"/>
+      </w:rPr>
+    </w:lvl>
+    <w:lvl w:ilvl="2">
+      <w:start w:val="1"/>
+      <w:numFmt w:val="lowerRoman"/>
+      <w:lvlText w:val="%3."/>
+      <w:lvlJc w:val="right"/>
+      <w:pPr>
+        <w:ind w:left="2160" w:hanging="360"/>
+      </w:pPr>
+      <w:rPr>
+        <w:u w:val="none"/>
+      </w:rPr>
+    </w:lvl>
+    <w:lvl w:ilvl="3">
+      <w:start w:val="1"/>
+      <w:numFmt w:val="decimal"/>
+      <w:lvlText w:val="%4."/>
+      <w:lvlJc w:val="left"/>
+      <w:pPr>
+        <w:ind w:left="2880" w:hanging="360"/>
+      </w:pPr>
+      <w:rPr>
+        <w:u w:val="none"/>
+      </w:rPr>
+    </w:lvl>
+    <w:lvl w:ilvl="4">
+      <w:start w:val="1"/>
+      <w:numFmt w:val="lowerLetter"/>
+      <w:lvlText w:val="%5."/>
+      <w:lvlJc w:val="left"/>
+      <w:pPr>
+        <w:ind w:left="3600" w:hanging="360"/>
+      </w:pPr>
+      <w:rPr>
+        <w:u w:val="none"/>
+      </w:rPr>
+    </w:lvl>
+    <w:lvl w:ilvl="5">
+      <w:start w:val="1"/>
+      <w:numFmt w:val="lowerRoman"/>
+      <w:lvlText w:val="%6."/>
+      <w:lvlJc w:val="right"/>
+      <w:pPr>
+        <w:ind w:left="4320" w:hanging="360"/>
+      </w:pPr>
+      <w:rPr>
+        <w:u w:val="none"/>
+      </w:rPr>
+    </w:lvl>
+    <w:lvl w:ilvl="6">
+      <w:start w:val="1"/>
+      <w:numFmt w:val="decimal"/>
+      <w:lvlText w:val="%7."/>
+      <w:lvlJc w:val="left"/>
+      <w:pPr>
+        <w:ind w:left="5040" w:hanging="360"/>
+      </w:pPr>
+      <w:rPr>
+        <w:u w:val="none"/>
+      </w:rPr>
+    </w:lvl>
+    <w:lvl w:ilvl="7">
+      <w:start w:val="1"/>
+      <w:numFmt w:val="lowerLetter"/>
+      <w:lvlText w:val="%8."/>
+      <w:lvlJc w:val="left"/>
+      <w:pPr>
+        <w:ind w:left="5760" w:hanging="360"/>
+      </w:pPr>
+      <w:rPr>
+        <w:u w:val="none"/>
+      </w:rPr>
+    </w:lvl>
+    <w:lvl w:ilvl="8">
+      <w:start w:val="1"/>
+      <w:numFmt w:val="lowerRoman"/>
+      <w:lvlText w:val="%9."/>
+      <w:lvlJc w:val="right"/>
+      <w:pPr>
+        <w:ind w:left="6480" w:hanging="360"/>
+      </w:pPr>
+      <w:rPr>
+        <w:u w:val="none"/>
+      </w:rPr>
+    </w:lvl>
+  </w:abstractNum>
+  <w:abstractNum w:abstractNumId="14" w15:restartNumberingAfterBreak="0">
+    <w:nsid w:val="2BF76FB3"/>
+    <w:multiLevelType w:val="multilevel"/>
+    <w:tmpl w:val="8CDE8BAA"/>
+    <w:lvl w:ilvl="0">
+      <w:start w:val="1"/>
+      <w:numFmt w:val="decimal"/>
+      <w:lvlText w:val="%1."/>
+      <w:lvlJc w:val="left"/>
+      <w:pPr>
+        <w:ind w:left="720" w:hanging="360"/>
+      </w:pPr>
+      <w:rPr>
+        <w:u w:val="none"/>
+      </w:rPr>
+    </w:lvl>
+    <w:lvl w:ilvl="1">
+      <w:start w:val="1"/>
+      <w:numFmt w:val="lowerLetter"/>
+      <w:lvlText w:val="%2."/>
+      <w:lvlJc w:val="left"/>
+      <w:pPr>
+        <w:ind w:left="1440" w:hanging="360"/>
+      </w:pPr>
+      <w:rPr>
+        <w:u w:val="none"/>
+      </w:rPr>
+    </w:lvl>
+    <w:lvl w:ilvl="2">
+      <w:start w:val="1"/>
+      <w:numFmt w:val="lowerRoman"/>
+      <w:lvlText w:val="%3."/>
+      <w:lvlJc w:val="right"/>
+      <w:pPr>
+        <w:ind w:left="2160" w:hanging="360"/>
+      </w:pPr>
+      <w:rPr>
+        <w:u w:val="none"/>
+      </w:rPr>
+    </w:lvl>
+    <w:lvl w:ilvl="3">
+      <w:start w:val="1"/>
+      <w:numFmt w:val="decimal"/>
+      <w:lvlText w:val="%4."/>
+      <w:lvlJc w:val="left"/>
+      <w:pPr>
+        <w:ind w:left="2880" w:hanging="360"/>
+      </w:pPr>
+      <w:rPr>
+        <w:u w:val="none"/>
+      </w:rPr>
+    </w:lvl>
+    <w:lvl w:ilvl="4">
+      <w:start w:val="1"/>
+      <w:numFmt w:val="lowerLetter"/>
+      <w:lvlText w:val="%5."/>
+      <w:lvlJc w:val="left"/>
+      <w:pPr>
+        <w:ind w:left="3600" w:hanging="360"/>
+      </w:pPr>
+      <w:rPr>
+        <w:u w:val="none"/>
+      </w:rPr>
+    </w:lvl>
+    <w:lvl w:ilvl="5">
+      <w:start w:val="1"/>
+      <w:numFmt w:val="lowerRoman"/>
+      <w:lvlText w:val="%6."/>
+      <w:lvlJc w:val="right"/>
+      <w:pPr>
+        <w:ind w:left="4320" w:hanging="360"/>
+      </w:pPr>
+      <w:rPr>
+        <w:u w:val="none"/>
+      </w:rPr>
+    </w:lvl>
+    <w:lvl w:ilvl="6">
+      <w:start w:val="1"/>
+      <w:numFmt w:val="decimal"/>
+      <w:lvlText w:val="%7."/>
+      <w:lvlJc w:val="left"/>
+      <w:pPr>
+        <w:ind w:left="5040" w:hanging="360"/>
+      </w:pPr>
+      <w:rPr>
+        <w:u w:val="none"/>
+      </w:rPr>
+    </w:lvl>
+    <w:lvl w:ilvl="7">
+      <w:start w:val="1"/>
+      <w:numFmt w:val="lowerLetter"/>
+      <w:lvlText w:val="%8."/>
+      <w:lvlJc w:val="left"/>
+      <w:pPr>
+        <w:ind w:left="5760" w:hanging="360"/>
+      </w:pPr>
+      <w:rPr>
+        <w:u w:val="none"/>
+      </w:rPr>
+    </w:lvl>
+    <w:lvl w:ilvl="8">
+      <w:start w:val="1"/>
+      <w:numFmt w:val="lowerRoman"/>
+      <w:lvlText w:val="%9."/>
+      <w:lvlJc w:val="right"/>
+      <w:pPr>
+        <w:ind w:left="6480" w:hanging="360"/>
+      </w:pPr>
+      <w:rPr>
+        <w:u w:val="none"/>
+      </w:rPr>
+    </w:lvl>
+  </w:abstractNum>
+  <w:abstractNum w:abstractNumId="15" w15:restartNumberingAfterBreak="0">
     <w:nsid w:val="2D781E4B"/>
     <w:multiLevelType w:val="multilevel"/>
     <w:tmpl w:val="A97C95B6"/>
@@ -5674,7 +7872,7 @@
       </w:rPr>
     </w:lvl>
   </w:abstractNum>
-  <w:abstractNum w:abstractNumId="10" w15:restartNumberingAfterBreak="0">
+  <w:abstractNum w:abstractNumId="16" w15:restartNumberingAfterBreak="0">
     <w:nsid w:val="2E330D12"/>
     <w:multiLevelType w:val="multilevel"/>
     <w:tmpl w:val="28B05648"/>
@@ -5787,7 +7985,7 @@
       </w:rPr>
     </w:lvl>
   </w:abstractNum>
-  <w:abstractNum w:abstractNumId="11" w15:restartNumberingAfterBreak="0">
+  <w:abstractNum w:abstractNumId="17" w15:restartNumberingAfterBreak="0">
     <w:nsid w:val="308D3DD7"/>
     <w:multiLevelType w:val="multilevel"/>
     <w:tmpl w:val="0AC44668"/>
@@ -5900,7 +8098,7 @@
       </w:rPr>
     </w:lvl>
   </w:abstractNum>
-  <w:abstractNum w:abstractNumId="12" w15:restartNumberingAfterBreak="0">
+  <w:abstractNum w:abstractNumId="18" w15:restartNumberingAfterBreak="0">
     <w:nsid w:val="329F4E2D"/>
     <w:multiLevelType w:val="multilevel"/>
     <w:tmpl w:val="8CDE8BAA"/>
@@ -6013,7 +8211,7 @@
       </w:rPr>
     </w:lvl>
   </w:abstractNum>
-  <w:abstractNum w:abstractNumId="13" w15:restartNumberingAfterBreak="0">
+  <w:abstractNum w:abstractNumId="19" w15:restartNumberingAfterBreak="0">
     <w:nsid w:val="32E82E99"/>
     <w:multiLevelType w:val="multilevel"/>
     <w:tmpl w:val="C0A2AE42"/>
@@ -6126,7 +8324,7 @@
       </w:rPr>
     </w:lvl>
   </w:abstractNum>
-  <w:abstractNum w:abstractNumId="14" w15:restartNumberingAfterBreak="0">
+  <w:abstractNum w:abstractNumId="20" w15:restartNumberingAfterBreak="0">
     <w:nsid w:val="34363475"/>
     <w:multiLevelType w:val="multilevel"/>
     <w:tmpl w:val="5350A7E4"/>
@@ -6239,7 +8437,7 @@
       </w:rPr>
     </w:lvl>
   </w:abstractNum>
-  <w:abstractNum w:abstractNumId="15" w15:restartNumberingAfterBreak="0">
+  <w:abstractNum w:abstractNumId="21" w15:restartNumberingAfterBreak="0">
     <w:nsid w:val="3CA13B5C"/>
     <w:multiLevelType w:val="multilevel"/>
     <w:tmpl w:val="F00A6F06"/>
@@ -6352,7 +8550,7 @@
       </w:rPr>
     </w:lvl>
   </w:abstractNum>
-  <w:abstractNum w:abstractNumId="16" w15:restartNumberingAfterBreak="0">
+  <w:abstractNum w:abstractNumId="22" w15:restartNumberingAfterBreak="0">
     <w:nsid w:val="3D371DCF"/>
     <w:multiLevelType w:val="multilevel"/>
     <w:tmpl w:val="8CDE8BAA"/>
@@ -6465,7 +8663,7 @@
       </w:rPr>
     </w:lvl>
   </w:abstractNum>
-  <w:abstractNum w:abstractNumId="17" w15:restartNumberingAfterBreak="0">
+  <w:abstractNum w:abstractNumId="23" w15:restartNumberingAfterBreak="0">
     <w:nsid w:val="3FA97A41"/>
     <w:multiLevelType w:val="multilevel"/>
     <w:tmpl w:val="C0A2AE42"/>
@@ -6578,7 +8776,7 @@
       </w:rPr>
     </w:lvl>
   </w:abstractNum>
-  <w:abstractNum w:abstractNumId="18" w15:restartNumberingAfterBreak="0">
+  <w:abstractNum w:abstractNumId="24" w15:restartNumberingAfterBreak="0">
     <w:nsid w:val="40A414D3"/>
     <w:multiLevelType w:val="multilevel"/>
     <w:tmpl w:val="348A186E"/>
@@ -6691,7 +8889,7 @@
       </w:rPr>
     </w:lvl>
   </w:abstractNum>
-  <w:abstractNum w:abstractNumId="19" w15:restartNumberingAfterBreak="0">
+  <w:abstractNum w:abstractNumId="25" w15:restartNumberingAfterBreak="0">
     <w:nsid w:val="4A0437CC"/>
     <w:multiLevelType w:val="multilevel"/>
     <w:tmpl w:val="A97C95B6"/>
@@ -6804,7 +9002,7 @@
       </w:rPr>
     </w:lvl>
   </w:abstractNum>
-  <w:abstractNum w:abstractNumId="20" w15:restartNumberingAfterBreak="0">
+  <w:abstractNum w:abstractNumId="26" w15:restartNumberingAfterBreak="0">
     <w:nsid w:val="4CC026AF"/>
     <w:multiLevelType w:val="multilevel"/>
     <w:tmpl w:val="8CDE8BAA"/>
@@ -6917,7 +9115,120 @@
       </w:rPr>
     </w:lvl>
   </w:abstractNum>
-  <w:abstractNum w:abstractNumId="21" w15:restartNumberingAfterBreak="0">
+  <w:abstractNum w:abstractNumId="27" w15:restartNumberingAfterBreak="0">
+    <w:nsid w:val="5174273C"/>
+    <w:multiLevelType w:val="multilevel"/>
+    <w:tmpl w:val="8CDE8BAA"/>
+    <w:lvl w:ilvl="0">
+      <w:start w:val="1"/>
+      <w:numFmt w:val="decimal"/>
+      <w:lvlText w:val="%1."/>
+      <w:lvlJc w:val="left"/>
+      <w:pPr>
+        <w:ind w:left="720" w:hanging="360"/>
+      </w:pPr>
+      <w:rPr>
+        <w:u w:val="none"/>
+      </w:rPr>
+    </w:lvl>
+    <w:lvl w:ilvl="1">
+      <w:start w:val="1"/>
+      <w:numFmt w:val="lowerLetter"/>
+      <w:lvlText w:val="%2."/>
+      <w:lvlJc w:val="left"/>
+      <w:pPr>
+        <w:ind w:left="1440" w:hanging="360"/>
+      </w:pPr>
+      <w:rPr>
+        <w:u w:val="none"/>
+      </w:rPr>
+    </w:lvl>
+    <w:lvl w:ilvl="2">
+      <w:start w:val="1"/>
+      <w:numFmt w:val="lowerRoman"/>
+      <w:lvlText w:val="%3."/>
+      <w:lvlJc w:val="right"/>
+      <w:pPr>
+        <w:ind w:left="2160" w:hanging="360"/>
+      </w:pPr>
+      <w:rPr>
+        <w:u w:val="none"/>
+      </w:rPr>
+    </w:lvl>
+    <w:lvl w:ilvl="3">
+      <w:start w:val="1"/>
+      <w:numFmt w:val="decimal"/>
+      <w:lvlText w:val="%4."/>
+      <w:lvlJc w:val="left"/>
+      <w:pPr>
+        <w:ind w:left="2880" w:hanging="360"/>
+      </w:pPr>
+      <w:rPr>
+        <w:u w:val="none"/>
+      </w:rPr>
+    </w:lvl>
+    <w:lvl w:ilvl="4">
+      <w:start w:val="1"/>
+      <w:numFmt w:val="lowerLetter"/>
+      <w:lvlText w:val="%5."/>
+      <w:lvlJc w:val="left"/>
+      <w:pPr>
+        <w:ind w:left="3600" w:hanging="360"/>
+      </w:pPr>
+      <w:rPr>
+        <w:u w:val="none"/>
+      </w:rPr>
+    </w:lvl>
+    <w:lvl w:ilvl="5">
+      <w:start w:val="1"/>
+      <w:numFmt w:val="lowerRoman"/>
+      <w:lvlText w:val="%6."/>
+      <w:lvlJc w:val="right"/>
+      <w:pPr>
+        <w:ind w:left="4320" w:hanging="360"/>
+      </w:pPr>
+      <w:rPr>
+        <w:u w:val="none"/>
+      </w:rPr>
+    </w:lvl>
+    <w:lvl w:ilvl="6">
+      <w:start w:val="1"/>
+      <w:numFmt w:val="decimal"/>
+      <w:lvlText w:val="%7."/>
+      <w:lvlJc w:val="left"/>
+      <w:pPr>
+        <w:ind w:left="5040" w:hanging="360"/>
+      </w:pPr>
+      <w:rPr>
+        <w:u w:val="none"/>
+      </w:rPr>
+    </w:lvl>
+    <w:lvl w:ilvl="7">
+      <w:start w:val="1"/>
+      <w:numFmt w:val="lowerLetter"/>
+      <w:lvlText w:val="%8."/>
+      <w:lvlJc w:val="left"/>
+      <w:pPr>
+        <w:ind w:left="5760" w:hanging="360"/>
+      </w:pPr>
+      <w:rPr>
+        <w:u w:val="none"/>
+      </w:rPr>
+    </w:lvl>
+    <w:lvl w:ilvl="8">
+      <w:start w:val="1"/>
+      <w:numFmt w:val="lowerRoman"/>
+      <w:lvlText w:val="%9."/>
+      <w:lvlJc w:val="right"/>
+      <w:pPr>
+        <w:ind w:left="6480" w:hanging="360"/>
+      </w:pPr>
+      <w:rPr>
+        <w:u w:val="none"/>
+      </w:rPr>
+    </w:lvl>
+  </w:abstractNum>
+  <w:abstractNum w:abstractNumId="28" w15:restartNumberingAfterBreak="0">
     <w:nsid w:val="55601ABF"/>
     <w:multiLevelType w:val="multilevel"/>
     <w:tmpl w:val="C0A2AE42"/>
@@ -7030,7 +9341,7 @@
       </w:rPr>
     </w:lvl>
   </w:abstractNum>
-  <w:abstractNum w:abstractNumId="22" w15:restartNumberingAfterBreak="0">
+  <w:abstractNum w:abstractNumId="29" w15:restartNumberingAfterBreak="0">
     <w:nsid w:val="5780032B"/>
     <w:multiLevelType w:val="multilevel"/>
     <w:tmpl w:val="8CDE8BAA"/>
@@ -7143,7 +9454,7 @@
       </w:rPr>
     </w:lvl>
   </w:abstractNum>
-  <w:abstractNum w:abstractNumId="23" w15:restartNumberingAfterBreak="0">
+  <w:abstractNum w:abstractNumId="30" w15:restartNumberingAfterBreak="0">
     <w:nsid w:val="5A250D2D"/>
     <w:multiLevelType w:val="multilevel"/>
     <w:tmpl w:val="305A5ABA"/>
@@ -7256,7 +9567,233 @@
       </w:rPr>
     </w:lvl>
   </w:abstractNum>
-  <w:abstractNum w:abstractNumId="24" w15:restartNumberingAfterBreak="0">
+  <w:abstractNum w:abstractNumId="31" w15:restartNumberingAfterBreak="0">
+    <w:nsid w:val="5AE7091B"/>
+    <w:multiLevelType w:val="multilevel"/>
+    <w:tmpl w:val="8CDE8BAA"/>
+    <w:lvl w:ilvl="0">
+      <w:start w:val="1"/>
+      <w:numFmt w:val="decimal"/>
+      <w:lvlText w:val="%1."/>
+      <w:lvlJc w:val="left"/>
+      <w:pPr>
+        <w:ind w:left="720" w:hanging="360"/>
+      </w:pPr>
+      <w:rPr>
+        <w:u w:val="none"/>
+      </w:rPr>
+    </w:lvl>
+    <w:lvl w:ilvl="1">
+      <w:start w:val="1"/>
+      <w:numFmt w:val="lowerLetter"/>
+      <w:lvlText w:val="%2."/>
+      <w:lvlJc w:val="left"/>
+      <w:pPr>
+        <w:ind w:left="1440" w:hanging="360"/>
+      </w:pPr>
+      <w:rPr>
+        <w:u w:val="none"/>
+      </w:rPr>
+    </w:lvl>
+    <w:lvl w:ilvl="2">
+      <w:start w:val="1"/>
+      <w:numFmt w:val="lowerRoman"/>
+      <w:lvlText w:val="%3."/>
+      <w:lvlJc w:val="right"/>
+      <w:pPr>
+        <w:ind w:left="2160" w:hanging="360"/>
+      </w:pPr>
+      <w:rPr>
+        <w:u w:val="none"/>
+      </w:rPr>
+    </w:lvl>
+    <w:lvl w:ilvl="3">
+      <w:start w:val="1"/>
+      <w:numFmt w:val="decimal"/>
+      <w:lvlText w:val="%4."/>
+      <w:lvlJc w:val="left"/>
+      <w:pPr>
+        <w:ind w:left="2880" w:hanging="360"/>
+      </w:pPr>
+      <w:rPr>
+        <w:u w:val="none"/>
+      </w:rPr>
+    </w:lvl>
+    <w:lvl w:ilvl="4">
+      <w:start w:val="1"/>
+      <w:numFmt w:val="lowerLetter"/>
+      <w:lvlText w:val="%5."/>
+      <w:lvlJc w:val="left"/>
+      <w:pPr>
+        <w:ind w:left="3600" w:hanging="360"/>
+      </w:pPr>
+      <w:rPr>
+        <w:u w:val="none"/>
+      </w:rPr>
+    </w:lvl>
+    <w:lvl w:ilvl="5">
+      <w:start w:val="1"/>
+      <w:numFmt w:val="lowerRoman"/>
+      <w:lvlText w:val="%6."/>
+      <w:lvlJc w:val="right"/>
+      <w:pPr>
+        <w:ind w:left="4320" w:hanging="360"/>
+      </w:pPr>
+      <w:rPr>
+        <w:u w:val="none"/>
+      </w:rPr>
+    </w:lvl>
+    <w:lvl w:ilvl="6">
+      <w:start w:val="1"/>
+      <w:numFmt w:val="decimal"/>
+      <w:lvlText w:val="%7."/>
+      <w:lvlJc w:val="left"/>
+      <w:pPr>
+        <w:ind w:left="5040" w:hanging="360"/>
+      </w:pPr>
+      <w:rPr>
+        <w:u w:val="none"/>
+      </w:rPr>
+    </w:lvl>
+    <w:lvl w:ilvl="7">
+      <w:start w:val="1"/>
+      <w:numFmt w:val="lowerLetter"/>
+      <w:lvlText w:val="%8."/>
+      <w:lvlJc w:val="left"/>
+      <w:pPr>
+        <w:ind w:left="5760" w:hanging="360"/>
+      </w:pPr>
+      <w:rPr>
+        <w:u w:val="none"/>
+      </w:rPr>
+    </w:lvl>
+    <w:lvl w:ilvl="8">
+      <w:start w:val="1"/>
+      <w:numFmt w:val="lowerRoman"/>
+      <w:lvlText w:val="%9."/>
+      <w:lvlJc w:val="right"/>
+      <w:pPr>
+        <w:ind w:left="6480" w:hanging="360"/>
+      </w:pPr>
+      <w:rPr>
+        <w:u w:val="none"/>
+      </w:rPr>
+    </w:lvl>
+  </w:abstractNum>
+  <w:abstractNum w:abstractNumId="32" w15:restartNumberingAfterBreak="0">
+    <w:nsid w:val="5CA26E2E"/>
+    <w:multiLevelType w:val="multilevel"/>
+    <w:tmpl w:val="8CDE8BAA"/>
+    <w:lvl w:ilvl="0">
+      <w:start w:val="1"/>
+      <w:numFmt w:val="decimal"/>
+      <w:lvlText w:val="%1."/>
+      <w:lvlJc w:val="left"/>
+      <w:pPr>
+        <w:ind w:left="720" w:hanging="360"/>
+      </w:pPr>
+      <w:rPr>
+        <w:u w:val="none"/>
+      </w:rPr>
+    </w:lvl>
+    <w:lvl w:ilvl="1">
+      <w:start w:val="1"/>
+      <w:numFmt w:val="lowerLetter"/>
+      <w:lvlText w:val="%2."/>
+      <w:lvlJc w:val="left"/>
+      <w:pPr>
+        <w:ind w:left="1440" w:hanging="360"/>
+      </w:pPr>
+      <w:rPr>
+        <w:u w:val="none"/>
+      </w:rPr>
+    </w:lvl>
+    <w:lvl w:ilvl="2">
+      <w:start w:val="1"/>
+      <w:numFmt w:val="lowerRoman"/>
+      <w:lvlText w:val="%3."/>
+      <w:lvlJc w:val="right"/>
+      <w:pPr>
+        <w:ind w:left="2160" w:hanging="360"/>
+      </w:pPr>
+      <w:rPr>
+        <w:u w:val="none"/>
+      </w:rPr>
+    </w:lvl>
+    <w:lvl w:ilvl="3">
+      <w:start w:val="1"/>
+      <w:numFmt w:val="decimal"/>
+      <w:lvlText w:val="%4."/>
+      <w:lvlJc w:val="left"/>
+      <w:pPr>
+        <w:ind w:left="2880" w:hanging="360"/>
+      </w:pPr>
+      <w:rPr>
+        <w:u w:val="none"/>
+      </w:rPr>
+    </w:lvl>
+    <w:lvl w:ilvl="4">
+      <w:start w:val="1"/>
+      <w:numFmt w:val="lowerLetter"/>
+      <w:lvlText w:val="%5."/>
+      <w:lvlJc w:val="left"/>
+      <w:pPr>
+        <w:ind w:left="3600" w:hanging="360"/>
+      </w:pPr>
+      <w:rPr>
+        <w:u w:val="none"/>
+      </w:rPr>
+    </w:lvl>
+    <w:lvl w:ilvl="5">
+      <w:start w:val="1"/>
+      <w:numFmt w:val="lowerRoman"/>
+      <w:lvlText w:val="%6."/>
+      <w:lvlJc w:val="right"/>
+      <w:pPr>
+        <w:ind w:left="4320" w:hanging="360"/>
+      </w:pPr>
+      <w:rPr>
+        <w:u w:val="none"/>
+      </w:rPr>
+    </w:lvl>
+    <w:lvl w:ilvl="6">
+      <w:start w:val="1"/>
+      <w:numFmt w:val="decimal"/>
+      <w:lvlText w:val="%7."/>
+      <w:lvlJc w:val="left"/>
+      <w:pPr>
+        <w:ind w:left="5040" w:hanging="360"/>
+      </w:pPr>
+      <w:rPr>
+        <w:u w:val="none"/>
+      </w:rPr>
+    </w:lvl>
+    <w:lvl w:ilvl="7">
+      <w:start w:val="1"/>
+      <w:numFmt w:val="lowerLetter"/>
+      <w:lvlText w:val="%8."/>
+      <w:lvlJc w:val="left"/>
+      <w:pPr>
+        <w:ind w:left="5760" w:hanging="360"/>
+      </w:pPr>
+      <w:rPr>
+        <w:u w:val="none"/>
+      </w:rPr>
+    </w:lvl>
+    <w:lvl w:ilvl="8">
+      <w:start w:val="1"/>
+      <w:numFmt w:val="lowerRoman"/>
+      <w:lvlText w:val="%9."/>
+      <w:lvlJc w:val="right"/>
+      <w:pPr>
+        <w:ind w:left="6480" w:hanging="360"/>
+      </w:pPr>
+      <w:rPr>
+        <w:u w:val="none"/>
+      </w:rPr>
+    </w:lvl>
+  </w:abstractNum>
+  <w:abstractNum w:abstractNumId="33" w15:restartNumberingAfterBreak="0">
     <w:nsid w:val="5E2871B8"/>
     <w:multiLevelType w:val="multilevel"/>
     <w:tmpl w:val="8CDE8BAA"/>
@@ -7369,7 +9906,7 @@
       </w:rPr>
     </w:lvl>
   </w:abstractNum>
-  <w:abstractNum w:abstractNumId="25" w15:restartNumberingAfterBreak="0">
+  <w:abstractNum w:abstractNumId="34" w15:restartNumberingAfterBreak="0">
     <w:nsid w:val="624D74DA"/>
     <w:multiLevelType w:val="multilevel"/>
     <w:tmpl w:val="289668F8"/>
@@ -7482,7 +10019,7 @@
       </w:rPr>
     </w:lvl>
   </w:abstractNum>
-  <w:abstractNum w:abstractNumId="26" w15:restartNumberingAfterBreak="0">
+  <w:abstractNum w:abstractNumId="35" w15:restartNumberingAfterBreak="0">
     <w:nsid w:val="62897B53"/>
     <w:multiLevelType w:val="multilevel"/>
     <w:tmpl w:val="C0A2AE42"/>
@@ -7595,7 +10132,7 @@
       </w:rPr>
     </w:lvl>
   </w:abstractNum>
-  <w:abstractNum w:abstractNumId="27" w15:restartNumberingAfterBreak="0">
+  <w:abstractNum w:abstractNumId="36" w15:restartNumberingAfterBreak="0">
     <w:nsid w:val="6638521A"/>
     <w:multiLevelType w:val="multilevel"/>
     <w:tmpl w:val="C0A2AE42"/>
@@ -7708,7 +10245,457 @@
       </w:rPr>
     </w:lvl>
   </w:abstractNum>
-  <w:abstractNum w:abstractNumId="28" w15:restartNumberingAfterBreak="0">
+  <w:abstractNum w:abstractNumId="37" w15:restartNumberingAfterBreak="0">
+    <w:nsid w:val="6FEA2C48"/>
+    <w:multiLevelType w:val="multilevel"/>
+    <w:tmpl w:val="8CDE8BAA"/>
+    <w:lvl w:ilvl="0">
+      <w:start w:val="1"/>
+      <w:numFmt w:val="decimal"/>
+      <w:lvlText w:val="%1."/>
+      <w:lvlJc w:val="left"/>
+      <w:pPr>
+        <w:ind w:left="720" w:hanging="360"/>
+      </w:pPr>
+      <w:rPr>
+        <w:u w:val="none"/>
+      </w:rPr>
+    </w:lvl>
+    <w:lvl w:ilvl="1">
+      <w:start w:val="1"/>
+      <w:numFmt w:val="lowerLetter"/>
+      <w:lvlText w:val="%2."/>
+      <w:lvlJc w:val="left"/>
+      <w:pPr>
+        <w:ind w:left="1440" w:hanging="360"/>
+      </w:pPr>
+      <w:rPr>
+        <w:u w:val="none"/>
+      </w:rPr>
+    </w:lvl>
+    <w:lvl w:ilvl="2">
+      <w:start w:val="1"/>
+      <w:numFmt w:val="lowerRoman"/>
+      <w:lvlText w:val="%3."/>
+      <w:lvlJc w:val="right"/>
+      <w:pPr>
+        <w:ind w:left="2160" w:hanging="360"/>
+      </w:pPr>
+      <w:rPr>
+        <w:u w:val="none"/>
+      </w:rPr>
+    </w:lvl>
+    <w:lvl w:ilvl="3">
+      <w:start w:val="1"/>
+      <w:numFmt w:val="decimal"/>
+      <w:lvlText w:val="%4."/>
+      <w:lvlJc w:val="left"/>
+      <w:pPr>
+        <w:ind w:left="2880" w:hanging="360"/>
+      </w:pPr>
+      <w:rPr>
+        <w:u w:val="none"/>
+      </w:rPr>
+    </w:lvl>
+    <w:lvl w:ilvl="4">
+      <w:start w:val="1"/>
+      <w:numFmt w:val="lowerLetter"/>
+      <w:lvlText w:val="%5."/>
+      <w:lvlJc w:val="left"/>
+      <w:pPr>
+        <w:ind w:left="3600" w:hanging="360"/>
+      </w:pPr>
+      <w:rPr>
+        <w:u w:val="none"/>
+      </w:rPr>
+    </w:lvl>
+    <w:lvl w:ilvl="5">
+      <w:start w:val="1"/>
+      <w:numFmt w:val="lowerRoman"/>
+      <w:lvlText w:val="%6."/>
+      <w:lvlJc w:val="right"/>
+      <w:pPr>
+        <w:ind w:left="4320" w:hanging="360"/>
+      </w:pPr>
+      <w:rPr>
+        <w:u w:val="none"/>
+      </w:rPr>
+    </w:lvl>
+    <w:lvl w:ilvl="6">
+      <w:start w:val="1"/>
+      <w:numFmt w:val="decimal"/>
+      <w:lvlText w:val="%7."/>
+      <w:lvlJc w:val="left"/>
+      <w:pPr>
+        <w:ind w:left="5040" w:hanging="360"/>
+      </w:pPr>
+      <w:rPr>
+        <w:u w:val="none"/>
+      </w:rPr>
+    </w:lvl>
+    <w:lvl w:ilvl="7">
+      <w:start w:val="1"/>
+      <w:numFmt w:val="lowerLetter"/>
+      <w:lvlText w:val="%8."/>
+      <w:lvlJc w:val="left"/>
+      <w:pPr>
+        <w:ind w:left="5760" w:hanging="360"/>
+      </w:pPr>
+      <w:rPr>
+        <w:u w:val="none"/>
+      </w:rPr>
+    </w:lvl>
+    <w:lvl w:ilvl="8">
+      <w:start w:val="1"/>
+      <w:numFmt w:val="lowerRoman"/>
+      <w:lvlText w:val="%9."/>
+      <w:lvlJc w:val="right"/>
+      <w:pPr>
+        <w:ind w:left="6480" w:hanging="360"/>
+      </w:pPr>
+      <w:rPr>
+        <w:u w:val="none"/>
+      </w:rPr>
+    </w:lvl>
+  </w:abstractNum>
+  <w:abstractNum w:abstractNumId="38" w15:restartNumberingAfterBreak="0">
+    <w:nsid w:val="7221251D"/>
+    <w:multiLevelType w:val="hybridMultilevel"/>
+    <w:tmpl w:val="D608935A"/>
+    <w:lvl w:ilvl="0" w:tplc="C24C995C">
+      <w:numFmt w:val="bullet"/>
+      <w:lvlText w:val="-"/>
+      <w:lvlJc w:val="left"/>
+      <w:pPr>
+        <w:ind w:left="720" w:hanging="360"/>
+      </w:pPr>
+      <w:rPr>
+        <w:rFonts w:ascii="Times New Roman" w:eastAsia="Times New Roman" w:hAnsi="Times New Roman" w:cs="Times New Roman" w:hint="default"/>
+      </w:rPr>
+    </w:lvl>
+    <w:lvl w:ilvl="1" w:tplc="04090003" w:tentative="1">
+      <w:start w:val="1"/>
+      <w:numFmt w:val="bullet"/>
+      <w:lvlText w:val="o"/>
+      <w:lvlJc w:val="left"/>
+      <w:pPr>
+        <w:ind w:left="1440" w:hanging="360"/>
+      </w:pPr>
+      <w:rPr>
+        <w:rFonts w:ascii="Courier New" w:hAnsi="Courier New" w:hint="default"/>
+      </w:rPr>
+    </w:lvl>
+    <w:lvl w:ilvl="2" w:tplc="04090005" w:tentative="1">
+      <w:start w:val="1"/>
+      <w:numFmt w:val="bullet"/>
+      <w:lvlText w:val=""/>
+      <w:lvlJc w:val="left"/>
+      <w:pPr>
+        <w:ind w:left="2160" w:hanging="360"/>
+      </w:pPr>
+      <w:rPr>
+        <w:rFonts w:ascii="Wingdings" w:hAnsi="Wingdings" w:hint="default"/>
+      </w:rPr>
+    </w:lvl>
+    <w:lvl w:ilvl="3" w:tplc="04090001" w:tentative="1">
+      <w:start w:val="1"/>
+      <w:numFmt w:val="bullet"/>
+      <w:lvlText w:val=""/>
+      <w:lvlJc w:val="left"/>
+      <w:pPr>
+        <w:ind w:left="2880" w:hanging="360"/>
+      </w:pPr>
+      <w:rPr>
+        <w:rFonts w:ascii="Symbol" w:hAnsi="Symbol" w:hint="default"/>
+      </w:rPr>
+    </w:lvl>
+    <w:lvl w:ilvl="4" w:tplc="04090003" w:tentative="1">
+      <w:start w:val="1"/>
+      <w:numFmt w:val="bullet"/>
+      <w:lvlText w:val="o"/>
+      <w:lvlJc w:val="left"/>
+      <w:pPr>
+        <w:ind w:left="3600" w:hanging="360"/>
+      </w:pPr>
+      <w:rPr>
+        <w:rFonts w:ascii="Courier New" w:hAnsi="Courier New" w:hint="default"/>
+      </w:rPr>
+    </w:lvl>
+    <w:lvl w:ilvl="5" w:tplc="04090005" w:tentative="1">
+      <w:start w:val="1"/>
+      <w:numFmt w:val="bullet"/>
+      <w:lvlText w:val=""/>
+      <w:lvlJc w:val="left"/>
+      <w:pPr>
+        <w:ind w:left="4320" w:hanging="360"/>
+      </w:pPr>
+      <w:rPr>
+        <w:rFonts w:ascii="Wingdings" w:hAnsi="Wingdings" w:hint="default"/>
+      </w:rPr>
+    </w:lvl>
+    <w:lvl w:ilvl="6" w:tplc="04090001" w:tentative="1">
+      <w:start w:val="1"/>
+      <w:numFmt w:val="bullet"/>
+      <w:lvlText w:val=""/>
+      <w:lvlJc w:val="left"/>
+      <w:pPr>
+        <w:ind w:left="5040" w:hanging="360"/>
+      </w:pPr>
+      <w:rPr>
+        <w:rFonts w:ascii="Symbol" w:hAnsi="Symbol" w:hint="default"/>
+      </w:rPr>
+    </w:lvl>
+    <w:lvl w:ilvl="7" w:tplc="04090003" w:tentative="1">
+      <w:start w:val="1"/>
+      <w:numFmt w:val="bullet"/>
+      <w:lvlText w:val="o"/>
+      <w:lvlJc w:val="left"/>
+      <w:pPr>
+        <w:ind w:left="5760" w:hanging="360"/>
+      </w:pPr>
+      <w:rPr>
+        <w:rFonts w:ascii="Courier New" w:hAnsi="Courier New" w:hint="default"/>
+      </w:rPr>
+    </w:lvl>
+    <w:lvl w:ilvl="8" w:tplc="04090005" w:tentative="1">
+      <w:start w:val="1"/>
+      <w:numFmt w:val="bullet"/>
+      <w:lvlText w:val=""/>
+      <w:lvlJc w:val="left"/>
+      <w:pPr>
+        <w:ind w:left="6480" w:hanging="360"/>
+      </w:pPr>
+      <w:rPr>
+        <w:rFonts w:ascii="Wingdings" w:hAnsi="Wingdings" w:hint="default"/>
+      </w:rPr>
+    </w:lvl>
+  </w:abstractNum>
+  <w:abstractNum w:abstractNumId="39" w15:restartNumberingAfterBreak="0">
+    <w:nsid w:val="72B735DA"/>
+    <w:multiLevelType w:val="hybridMultilevel"/>
+    <w:tmpl w:val="563A638C"/>
+    <w:lvl w:ilvl="0" w:tplc="2BC6A0F4">
+      <w:numFmt w:val="bullet"/>
+      <w:lvlText w:val="-"/>
+      <w:lvlJc w:val="left"/>
+      <w:pPr>
+        <w:ind w:left="720" w:hanging="360"/>
+      </w:pPr>
+      <w:rPr>
+        <w:rFonts w:ascii="Times New Roman" w:eastAsia="Times New Roman" w:hAnsi="Times New Roman" w:cs="Times New Roman" w:hint="default"/>
+      </w:rPr>
+    </w:lvl>
+    <w:lvl w:ilvl="1" w:tplc="04090003">
+      <w:start w:val="1"/>
+      <w:numFmt w:val="bullet"/>
+      <w:lvlText w:val="o"/>
+      <w:lvlJc w:val="left"/>
+      <w:pPr>
+        <w:ind w:left="1440" w:hanging="360"/>
+      </w:pPr>
+      <w:rPr>
+        <w:rFonts w:ascii="Courier New" w:hAnsi="Courier New" w:hint="default"/>
+      </w:rPr>
+    </w:lvl>
+    <w:lvl w:ilvl="2" w:tplc="04090005" w:tentative="1">
+      <w:start w:val="1"/>
+      <w:numFmt w:val="bullet"/>
+      <w:lvlText w:val=""/>
+      <w:lvlJc w:val="left"/>
+      <w:pPr>
+        <w:ind w:left="2160" w:hanging="360"/>
+      </w:pPr>
+      <w:rPr>
+        <w:rFonts w:ascii="Wingdings" w:hAnsi="Wingdings" w:hint="default"/>
+      </w:rPr>
+    </w:lvl>
+    <w:lvl w:ilvl="3" w:tplc="04090001" w:tentative="1">
+      <w:start w:val="1"/>
+      <w:numFmt w:val="bullet"/>
+      <w:lvlText w:val=""/>
+      <w:lvlJc w:val="left"/>
+      <w:pPr>
+        <w:ind w:left="2880" w:hanging="360"/>
+      </w:pPr>
+      <w:rPr>
+        <w:rFonts w:ascii="Symbol" w:hAnsi="Symbol" w:hint="default"/>
+      </w:rPr>
+    </w:lvl>
+    <w:lvl w:ilvl="4" w:tplc="04090003" w:tentative="1">
+      <w:start w:val="1"/>
+      <w:numFmt w:val="bullet"/>
+      <w:lvlText w:val="o"/>
+      <w:lvlJc w:val="left"/>
+      <w:pPr>
+        <w:ind w:left="3600" w:hanging="360"/>
+      </w:pPr>
+      <w:rPr>
+        <w:rFonts w:ascii="Courier New" w:hAnsi="Courier New" w:hint="default"/>
+      </w:rPr>
+    </w:lvl>
+    <w:lvl w:ilvl="5" w:tplc="04090005" w:tentative="1">
+      <w:start w:val="1"/>
+      <w:numFmt w:val="bullet"/>
+      <w:lvlText w:val=""/>
+      <w:lvlJc w:val="left"/>
+      <w:pPr>
+        <w:ind w:left="4320" w:hanging="360"/>
+      </w:pPr>
+      <w:rPr>
+        <w:rFonts w:ascii="Wingdings" w:hAnsi="Wingdings" w:hint="default"/>
+      </w:rPr>
+    </w:lvl>
+    <w:lvl w:ilvl="6" w:tplc="04090001" w:tentative="1">
+      <w:start w:val="1"/>
+      <w:numFmt w:val="bullet"/>
+      <w:lvlText w:val=""/>
+      <w:lvlJc w:val="left"/>
+      <w:pPr>
+        <w:ind w:left="5040" w:hanging="360"/>
+      </w:pPr>
+      <w:rPr>
+        <w:rFonts w:ascii="Symbol" w:hAnsi="Symbol" w:hint="default"/>
+      </w:rPr>
+    </w:lvl>
+    <w:lvl w:ilvl="7" w:tplc="04090003" w:tentative="1">
+      <w:start w:val="1"/>
+      <w:numFmt w:val="bullet"/>
+      <w:lvlText w:val="o"/>
+      <w:lvlJc w:val="left"/>
+      <w:pPr>
+        <w:ind w:left="5760" w:hanging="360"/>
+      </w:pPr>
+      <w:rPr>
+        <w:rFonts w:ascii="Courier New" w:hAnsi="Courier New" w:hint="default"/>
+      </w:rPr>
+    </w:lvl>
+    <w:lvl w:ilvl="8" w:tplc="04090005" w:tentative="1">
+      <w:start w:val="1"/>
+      <w:numFmt w:val="bullet"/>
+      <w:lvlText w:val=""/>
+      <w:lvlJc w:val="left"/>
+      <w:pPr>
+        <w:ind w:left="6480" w:hanging="360"/>
+      </w:pPr>
+      <w:rPr>
+        <w:rFonts w:ascii="Wingdings" w:hAnsi="Wingdings" w:hint="default"/>
+      </w:rPr>
+    </w:lvl>
+  </w:abstractNum>
+  <w:abstractNum w:abstractNumId="40" w15:restartNumberingAfterBreak="0">
+    <w:nsid w:val="735D1996"/>
+    <w:multiLevelType w:val="multilevel"/>
+    <w:tmpl w:val="8CDE8BAA"/>
+    <w:lvl w:ilvl="0">
+      <w:start w:val="1"/>
+      <w:numFmt w:val="decimal"/>
+      <w:lvlText w:val="%1."/>
+      <w:lvlJc w:val="left"/>
+      <w:pPr>
+        <w:ind w:left="720" w:hanging="360"/>
+      </w:pPr>
+      <w:rPr>
+        <w:u w:val="none"/>
+      </w:rPr>
+    </w:lvl>
+    <w:lvl w:ilvl="1">
+      <w:start w:val="1"/>
+      <w:numFmt w:val="lowerLetter"/>
+      <w:lvlText w:val="%2."/>
+      <w:lvlJc w:val="left"/>
+      <w:pPr>
+        <w:ind w:left="1440" w:hanging="360"/>
+      </w:pPr>
+      <w:rPr>
+        <w:u w:val="none"/>
+      </w:rPr>
+    </w:lvl>
+    <w:lvl w:ilvl="2">
+      <w:start w:val="1"/>
+      <w:numFmt w:val="lowerRoman"/>
+      <w:lvlText w:val="%3."/>
+      <w:lvlJc w:val="right"/>
+      <w:pPr>
+        <w:ind w:left="2160" w:hanging="360"/>
+      </w:pPr>
+      <w:rPr>
+        <w:u w:val="none"/>
+      </w:rPr>
+    </w:lvl>
+    <w:lvl w:ilvl="3">
+      <w:start w:val="1"/>
+      <w:numFmt w:val="decimal"/>
+      <w:lvlText w:val="%4."/>
+      <w:lvlJc w:val="left"/>
+      <w:pPr>
+        <w:ind w:left="2880" w:hanging="360"/>
+      </w:pPr>
+      <w:rPr>
+        <w:u w:val="none"/>
+      </w:rPr>
+    </w:lvl>
+    <w:lvl w:ilvl="4">
+      <w:start w:val="1"/>
+      <w:numFmt w:val="lowerLetter"/>
+      <w:lvlText w:val="%5."/>
+      <w:lvlJc w:val="left"/>
+      <w:pPr>
+        <w:ind w:left="3600" w:hanging="360"/>
+      </w:pPr>
+      <w:rPr>
+        <w:u w:val="none"/>
+      </w:rPr>
+    </w:lvl>
+    <w:lvl w:ilvl="5">
+      <w:start w:val="1"/>
+      <w:numFmt w:val="lowerRoman"/>
+      <w:lvlText w:val="%6."/>
+      <w:lvlJc w:val="right"/>
+      <w:pPr>
+        <w:ind w:left="4320" w:hanging="360"/>
+      </w:pPr>
+      <w:rPr>
+        <w:u w:val="none"/>
+      </w:rPr>
+    </w:lvl>
+    <w:lvl w:ilvl="6">
+      <w:start w:val="1"/>
+      <w:numFmt w:val="decimal"/>
+      <w:lvlText w:val="%7."/>
+      <w:lvlJc w:val="left"/>
+      <w:pPr>
+        <w:ind w:left="5040" w:hanging="360"/>
+      </w:pPr>
+      <w:rPr>
+        <w:u w:val="none"/>
+      </w:rPr>
+    </w:lvl>
+    <w:lvl w:ilvl="7">
+      <w:start w:val="1"/>
+      <w:numFmt w:val="lowerLetter"/>
+      <w:lvlText w:val="%8."/>
+      <w:lvlJc w:val="left"/>
+      <w:pPr>
+        <w:ind w:left="5760" w:hanging="360"/>
+      </w:pPr>
+      <w:rPr>
+        <w:u w:val="none"/>
+      </w:rPr>
+    </w:lvl>
+    <w:lvl w:ilvl="8">
+      <w:start w:val="1"/>
+      <w:numFmt w:val="lowerRoman"/>
+      <w:lvlText w:val="%9."/>
+      <w:lvlJc w:val="right"/>
+      <w:pPr>
+        <w:ind w:left="6480" w:hanging="360"/>
+      </w:pPr>
+      <w:rPr>
+        <w:u w:val="none"/>
+      </w:rPr>
+    </w:lvl>
+  </w:abstractNum>
+  <w:abstractNum w:abstractNumId="41" w15:restartNumberingAfterBreak="0">
     <w:nsid w:val="743D2AF3"/>
     <w:multiLevelType w:val="multilevel"/>
     <w:tmpl w:val="8CDE8BAA"/>
@@ -7821,7 +10808,7 @@
       </w:rPr>
     </w:lvl>
   </w:abstractNum>
-  <w:abstractNum w:abstractNumId="29" w15:restartNumberingAfterBreak="0">
+  <w:abstractNum w:abstractNumId="42" w15:restartNumberingAfterBreak="0">
     <w:nsid w:val="76A30C8A"/>
     <w:multiLevelType w:val="multilevel"/>
     <w:tmpl w:val="8CDE8BAA"/>
@@ -7934,7 +10921,7 @@
       </w:rPr>
     </w:lvl>
   </w:abstractNum>
-  <w:abstractNum w:abstractNumId="30" w15:restartNumberingAfterBreak="0">
+  <w:abstractNum w:abstractNumId="43" w15:restartNumberingAfterBreak="0">
     <w:nsid w:val="7B234D63"/>
     <w:multiLevelType w:val="multilevel"/>
     <w:tmpl w:val="0AC44668"/>
@@ -8047,98 +11034,253 @@
       </w:rPr>
     </w:lvl>
   </w:abstractNum>
+  <w:abstractNum w:abstractNumId="44" w15:restartNumberingAfterBreak="0">
+    <w:nsid w:val="7E3D4031"/>
+    <w:multiLevelType w:val="multilevel"/>
+    <w:tmpl w:val="8CDE8BAA"/>
+    <w:lvl w:ilvl="0">
+      <w:start w:val="1"/>
+      <w:numFmt w:val="decimal"/>
+      <w:lvlText w:val="%1."/>
+      <w:lvlJc w:val="left"/>
+      <w:pPr>
+        <w:ind w:left="720" w:hanging="360"/>
+      </w:pPr>
+      <w:rPr>
+        <w:u w:val="none"/>
+      </w:rPr>
+    </w:lvl>
+    <w:lvl w:ilvl="1">
+      <w:start w:val="1"/>
+      <w:numFmt w:val="lowerLetter"/>
+      <w:lvlText w:val="%2."/>
+      <w:lvlJc w:val="left"/>
+      <w:pPr>
+        <w:ind w:left="1440" w:hanging="360"/>
+      </w:pPr>
+      <w:rPr>
+        <w:u w:val="none"/>
+      </w:rPr>
+    </w:lvl>
+    <w:lvl w:ilvl="2">
+      <w:start w:val="1"/>
+      <w:numFmt w:val="lowerRoman"/>
+      <w:lvlText w:val="%3."/>
+      <w:lvlJc w:val="right"/>
+      <w:pPr>
+        <w:ind w:left="2160" w:hanging="360"/>
+      </w:pPr>
+      <w:rPr>
+        <w:u w:val="none"/>
+      </w:rPr>
+    </w:lvl>
+    <w:lvl w:ilvl="3">
+      <w:start w:val="1"/>
+      <w:numFmt w:val="decimal"/>
+      <w:lvlText w:val="%4."/>
+      <w:lvlJc w:val="left"/>
+      <w:pPr>
+        <w:ind w:left="2880" w:hanging="360"/>
+      </w:pPr>
+      <w:rPr>
+        <w:u w:val="none"/>
+      </w:rPr>
+    </w:lvl>
+    <w:lvl w:ilvl="4">
+      <w:start w:val="1"/>
+      <w:numFmt w:val="lowerLetter"/>
+      <w:lvlText w:val="%5."/>
+      <w:lvlJc w:val="left"/>
+      <w:pPr>
+        <w:ind w:left="3600" w:hanging="360"/>
+      </w:pPr>
+      <w:rPr>
+        <w:u w:val="none"/>
+      </w:rPr>
+    </w:lvl>
+    <w:lvl w:ilvl="5">
+      <w:start w:val="1"/>
+      <w:numFmt w:val="lowerRoman"/>
+      <w:lvlText w:val="%6."/>
+      <w:lvlJc w:val="right"/>
+      <w:pPr>
+        <w:ind w:left="4320" w:hanging="360"/>
+      </w:pPr>
+      <w:rPr>
+        <w:u w:val="none"/>
+      </w:rPr>
+    </w:lvl>
+    <w:lvl w:ilvl="6">
+      <w:start w:val="1"/>
+      <w:numFmt w:val="decimal"/>
+      <w:lvlText w:val="%7."/>
+      <w:lvlJc w:val="left"/>
+      <w:pPr>
+        <w:ind w:left="5040" w:hanging="360"/>
+      </w:pPr>
+      <w:rPr>
+        <w:u w:val="none"/>
+      </w:rPr>
+    </w:lvl>
+    <w:lvl w:ilvl="7">
+      <w:start w:val="1"/>
+      <w:numFmt w:val="lowerLetter"/>
+      <w:lvlText w:val="%8."/>
+      <w:lvlJc w:val="left"/>
+      <w:pPr>
+        <w:ind w:left="5760" w:hanging="360"/>
+      </w:pPr>
+      <w:rPr>
+        <w:u w:val="none"/>
+      </w:rPr>
+    </w:lvl>
+    <w:lvl w:ilvl="8">
+      <w:start w:val="1"/>
+      <w:numFmt w:val="lowerRoman"/>
+      <w:lvlText w:val="%9."/>
+      <w:lvlJc w:val="right"/>
+      <w:pPr>
+        <w:ind w:left="6480" w:hanging="360"/>
+      </w:pPr>
+      <w:rPr>
+        <w:u w:val="none"/>
+      </w:rPr>
+    </w:lvl>
+  </w:abstractNum>
   <w:num w:numId="1">
+    <w:abstractNumId w:val="5"/>
+  </w:num>
+  <w:num w:numId="2">
+    <w:abstractNumId w:val="19"/>
+  </w:num>
+  <w:num w:numId="3">
+    <w:abstractNumId w:val="30"/>
+  </w:num>
+  <w:num w:numId="4">
+    <w:abstractNumId w:val="43"/>
+  </w:num>
+  <w:num w:numId="5">
+    <w:abstractNumId w:val="16"/>
+  </w:num>
+  <w:num w:numId="6">
+    <w:abstractNumId w:val="25"/>
+  </w:num>
+  <w:num w:numId="7">
+    <w:abstractNumId w:val="42"/>
+  </w:num>
+  <w:num w:numId="8">
+    <w:abstractNumId w:val="20"/>
+  </w:num>
+  <w:num w:numId="9">
+    <w:abstractNumId w:val="21"/>
+  </w:num>
+  <w:num w:numId="10">
+    <w:abstractNumId w:val="34"/>
+  </w:num>
+  <w:num w:numId="11">
+    <w:abstractNumId w:val="24"/>
+  </w:num>
+  <w:num w:numId="12">
+    <w:abstractNumId w:val="9"/>
+  </w:num>
+  <w:num w:numId="13">
     <w:abstractNumId w:val="2"/>
   </w:num>
-  <w:num w:numId="2">
-    <w:abstractNumId w:val="13"/>
+  <w:num w:numId="14">
+    <w:abstractNumId w:val="15"/>
   </w:num>
-  <w:num w:numId="3">
+  <w:num w:numId="15">
+    <w:abstractNumId w:val="29"/>
+  </w:num>
+  <w:num w:numId="16">
+    <w:abstractNumId w:val="22"/>
+  </w:num>
+  <w:num w:numId="17">
+    <w:abstractNumId w:val="26"/>
+  </w:num>
+  <w:num w:numId="18">
+    <w:abstractNumId w:val="18"/>
+  </w:num>
+  <w:num w:numId="19">
+    <w:abstractNumId w:val="41"/>
+  </w:num>
+  <w:num w:numId="20">
+    <w:abstractNumId w:val="33"/>
+  </w:num>
+  <w:num w:numId="21">
+    <w:abstractNumId w:val="6"/>
+  </w:num>
+  <w:num w:numId="22">
+    <w:abstractNumId w:val="12"/>
+  </w:num>
+  <w:num w:numId="23">
+    <w:abstractNumId w:val="10"/>
+  </w:num>
+  <w:num w:numId="24">
+    <w:abstractNumId w:val="35"/>
+  </w:num>
+  <w:num w:numId="25">
+    <w:abstractNumId w:val="28"/>
+  </w:num>
+  <w:num w:numId="26">
     <w:abstractNumId w:val="23"/>
   </w:num>
-  <w:num w:numId="4">
-    <w:abstractNumId w:val="30"/>
-  </w:num>
-  <w:num w:numId="5">
-    <w:abstractNumId w:val="10"/>
-  </w:num>
-  <w:num w:numId="6">
-    <w:abstractNumId w:val="19"/>
-  </w:num>
-  <w:num w:numId="7">
-    <w:abstractNumId w:val="29"/>
-  </w:num>
-  <w:num w:numId="8">
-    <w:abstractNumId w:val="14"/>
-  </w:num>
-  <w:num w:numId="9">
-    <w:abstractNumId w:val="15"/>
-  </w:num>
-  <w:num w:numId="10">
-    <w:abstractNumId w:val="25"/>
-  </w:num>
-  <w:num w:numId="11">
-    <w:abstractNumId w:val="18"/>
-  </w:num>
-  <w:num w:numId="12">
-    <w:abstractNumId w:val="5"/>
-  </w:num>
-  <w:num w:numId="13">
-    <w:abstractNumId w:val="1"/>
-  </w:num>
-  <w:num w:numId="14">
-    <w:abstractNumId w:val="9"/>
-  </w:num>
-  <w:num w:numId="15">
-    <w:abstractNumId w:val="22"/>
-  </w:num>
-  <w:num w:numId="16">
-    <w:abstractNumId w:val="16"/>
-  </w:num>
-  <w:num w:numId="17">
-    <w:abstractNumId w:val="20"/>
-  </w:num>
-  <w:num w:numId="18">
-    <w:abstractNumId w:val="12"/>
-  </w:num>
-  <w:num w:numId="19">
-    <w:abstractNumId w:val="28"/>
-  </w:num>
-  <w:num w:numId="20">
-    <w:abstractNumId w:val="24"/>
-  </w:num>
-  <w:num w:numId="21">
-    <w:abstractNumId w:val="3"/>
-  </w:num>
-  <w:num w:numId="22">
-    <w:abstractNumId w:val="8"/>
-  </w:num>
-  <w:num w:numId="23">
-    <w:abstractNumId w:val="6"/>
-  </w:num>
-  <w:num w:numId="24">
-    <w:abstractNumId w:val="26"/>
-  </w:num>
-  <w:num w:numId="25">
-    <w:abstractNumId w:val="21"/>
-  </w:num>
-  <w:num w:numId="26">
-    <w:abstractNumId w:val="17"/>
-  </w:num>
   <w:num w:numId="27">
-    <w:abstractNumId w:val="27"/>
+    <w:abstractNumId w:val="36"/>
   </w:num>
   <w:num w:numId="28">
-    <w:abstractNumId w:val="4"/>
+    <w:abstractNumId w:val="7"/>
   </w:num>
   <w:num w:numId="29">
-    <w:abstractNumId w:val="7"/>
+    <w:abstractNumId w:val="11"/>
   </w:num>
   <w:num w:numId="30">
-    <w:abstractNumId w:val="11"/>
+    <w:abstractNumId w:val="17"/>
   </w:num>
   <w:num w:numId="31">
     <w:abstractNumId w:val="0"/>
+  </w:num>
+  <w:num w:numId="32">
+    <w:abstractNumId w:val="39"/>
+  </w:num>
+  <w:num w:numId="33">
+    <w:abstractNumId w:val="38"/>
+  </w:num>
+  <w:num w:numId="34">
+    <w:abstractNumId w:val="1"/>
+  </w:num>
+  <w:num w:numId="35">
+    <w:abstractNumId w:val="37"/>
+  </w:num>
+  <w:num w:numId="36">
+    <w:abstractNumId w:val="31"/>
+  </w:num>
+  <w:num w:numId="37">
+    <w:abstractNumId w:val="13"/>
+  </w:num>
+  <w:num w:numId="38">
+    <w:abstractNumId w:val="3"/>
+  </w:num>
+  <w:num w:numId="39">
+    <w:abstractNumId w:val="32"/>
+  </w:num>
+  <w:num w:numId="40">
+    <w:abstractNumId w:val="8"/>
+  </w:num>
+  <w:num w:numId="41">
+    <w:abstractNumId w:val="14"/>
+  </w:num>
+  <w:num w:numId="42">
+    <w:abstractNumId w:val="4"/>
+  </w:num>
+  <w:num w:numId="43">
+    <w:abstractNumId w:val="44"/>
+  </w:num>
+  <w:num w:numId="44">
+    <w:abstractNumId w:val="27"/>
+  </w:num>
+  <w:num w:numId="45">
+    <w:abstractNumId w:val="40"/>
   </w:num>
 </w:numbering>
 </file>

</xml_diff>